<commit_message>
Cleaned Descriptive Analysis code
</commit_message>
<xml_diff>
--- a/docs/Team_10_Report.docx
+++ b/docs/Team_10_Report.docx
@@ -927,7 +927,7 @@
           <w:r>
             <w:fldChar w:fldCharType="separate"/>
           </w:r>
-          <w:hyperlink w:anchor="_Toc196736372" w:history="1">
+          <w:hyperlink w:anchor="_Toc196756850" w:history="1">
             <w:r>
               <w:rPr>
                 <w:rStyle w:val="Hyperlink"/>
@@ -954,7 +954,7 @@
                 <w:noProof/>
                 <w:webHidden/>
               </w:rPr>
-              <w:instrText xml:space="preserve"> PAGEREF _Toc196736372 \h </w:instrText>
+              <w:instrText xml:space="preserve"> PAGEREF _Toc196756850 \h </w:instrText>
             </w:r>
             <w:r>
               <w:rPr>
@@ -1000,7 +1000,7 @@
               <w14:ligatures w14:val="standardContextual"/>
             </w:rPr>
           </w:pPr>
-          <w:hyperlink w:anchor="_Toc196736373" w:history="1">
+          <w:hyperlink w:anchor="_Toc196756851" w:history="1">
             <w:r>
               <w:rPr>
                 <w:rStyle w:val="Hyperlink"/>
@@ -1027,7 +1027,7 @@
                 <w:noProof/>
                 <w:webHidden/>
               </w:rPr>
-              <w:instrText xml:space="preserve"> PAGEREF _Toc196736373 \h </w:instrText>
+              <w:instrText xml:space="preserve"> PAGEREF _Toc196756851 \h </w:instrText>
             </w:r>
             <w:r>
               <w:rPr>
@@ -1073,7 +1073,7 @@
               <w14:ligatures w14:val="standardContextual"/>
             </w:rPr>
           </w:pPr>
-          <w:hyperlink w:anchor="_Toc196736374" w:history="1">
+          <w:hyperlink w:anchor="_Toc196756852" w:history="1">
             <w:r>
               <w:rPr>
                 <w:rStyle w:val="Hyperlink"/>
@@ -1100,7 +1100,7 @@
                 <w:noProof/>
                 <w:webHidden/>
               </w:rPr>
-              <w:instrText xml:space="preserve"> PAGEREF _Toc196736374 \h </w:instrText>
+              <w:instrText xml:space="preserve"> PAGEREF _Toc196756852 \h </w:instrText>
             </w:r>
             <w:r>
               <w:rPr>
@@ -1146,7 +1146,7 @@
               <w14:ligatures w14:val="standardContextual"/>
             </w:rPr>
           </w:pPr>
-          <w:hyperlink w:anchor="_Toc196736375" w:history="1">
+          <w:hyperlink w:anchor="_Toc196756853" w:history="1">
             <w:r>
               <w:rPr>
                 <w:rStyle w:val="Hyperlink"/>
@@ -1173,7 +1173,7 @@
                 <w:noProof/>
                 <w:webHidden/>
               </w:rPr>
-              <w:instrText xml:space="preserve"> PAGEREF _Toc196736375 \h </w:instrText>
+              <w:instrText xml:space="preserve"> PAGEREF _Toc196756853 \h </w:instrText>
             </w:r>
             <w:r>
               <w:rPr>
@@ -1219,7 +1219,7 @@
               <w14:ligatures w14:val="standardContextual"/>
             </w:rPr>
           </w:pPr>
-          <w:hyperlink w:anchor="_Toc196736376" w:history="1">
+          <w:hyperlink w:anchor="_Toc196756854" w:history="1">
             <w:r>
               <w:rPr>
                 <w:rStyle w:val="Hyperlink"/>
@@ -1246,7 +1246,7 @@
                 <w:noProof/>
                 <w:webHidden/>
               </w:rPr>
-              <w:instrText xml:space="preserve"> PAGEREF _Toc196736376 \h </w:instrText>
+              <w:instrText xml:space="preserve"> PAGEREF _Toc196756854 \h </w:instrText>
             </w:r>
             <w:r>
               <w:rPr>
@@ -1292,7 +1292,7 @@
               <w14:ligatures w14:val="standardContextual"/>
             </w:rPr>
           </w:pPr>
-          <w:hyperlink w:anchor="_Toc196736377" w:history="1">
+          <w:hyperlink w:anchor="_Toc196756855" w:history="1">
             <w:r>
               <w:rPr>
                 <w:rStyle w:val="Hyperlink"/>
@@ -1319,7 +1319,7 @@
                 <w:noProof/>
                 <w:webHidden/>
               </w:rPr>
-              <w:instrText xml:space="preserve"> PAGEREF _Toc196736377 \h </w:instrText>
+              <w:instrText xml:space="preserve"> PAGEREF _Toc196756855 \h </w:instrText>
             </w:r>
             <w:r>
               <w:rPr>
@@ -1365,7 +1365,7 @@
               <w14:ligatures w14:val="standardContextual"/>
             </w:rPr>
           </w:pPr>
-          <w:hyperlink w:anchor="_Toc196736378" w:history="1">
+          <w:hyperlink w:anchor="_Toc196756856" w:history="1">
             <w:r>
               <w:rPr>
                 <w:rStyle w:val="Hyperlink"/>
@@ -1392,7 +1392,7 @@
                 <w:noProof/>
                 <w:webHidden/>
               </w:rPr>
-              <w:instrText xml:space="preserve"> PAGEREF _Toc196736378 \h </w:instrText>
+              <w:instrText xml:space="preserve"> PAGEREF _Toc196756856 \h </w:instrText>
             </w:r>
             <w:r>
               <w:rPr>
@@ -1438,7 +1438,7 @@
               <w14:ligatures w14:val="standardContextual"/>
             </w:rPr>
           </w:pPr>
-          <w:hyperlink w:anchor="_Toc196736379" w:history="1">
+          <w:hyperlink w:anchor="_Toc196756857" w:history="1">
             <w:r>
               <w:rPr>
                 <w:rStyle w:val="Hyperlink"/>
@@ -1465,7 +1465,7 @@
                 <w:noProof/>
                 <w:webHidden/>
               </w:rPr>
-              <w:instrText xml:space="preserve"> PAGEREF _Toc196736379 \h </w:instrText>
+              <w:instrText xml:space="preserve"> PAGEREF _Toc196756857 \h </w:instrText>
             </w:r>
             <w:r>
               <w:rPr>
@@ -1511,7 +1511,7 @@
               <w14:ligatures w14:val="standardContextual"/>
             </w:rPr>
           </w:pPr>
-          <w:hyperlink w:anchor="_Toc196736380" w:history="1">
+          <w:hyperlink w:anchor="_Toc196756858" w:history="1">
             <w:r>
               <w:rPr>
                 <w:rStyle w:val="Hyperlink"/>
@@ -1538,7 +1538,7 @@
                 <w:noProof/>
                 <w:webHidden/>
               </w:rPr>
-              <w:instrText xml:space="preserve"> PAGEREF _Toc196736380 \h </w:instrText>
+              <w:instrText xml:space="preserve"> PAGEREF _Toc196756858 \h </w:instrText>
             </w:r>
             <w:r>
               <w:rPr>
@@ -1584,7 +1584,7 @@
               <w14:ligatures w14:val="standardContextual"/>
             </w:rPr>
           </w:pPr>
-          <w:hyperlink w:anchor="_Toc196736381" w:history="1">
+          <w:hyperlink w:anchor="_Toc196756859" w:history="1">
             <w:r>
               <w:rPr>
                 <w:rStyle w:val="Hyperlink"/>
@@ -1611,7 +1611,7 @@
                 <w:noProof/>
                 <w:webHidden/>
               </w:rPr>
-              <w:instrText xml:space="preserve"> PAGEREF _Toc196736381 \h </w:instrText>
+              <w:instrText xml:space="preserve"> PAGEREF _Toc196756859 \h </w:instrText>
             </w:r>
             <w:r>
               <w:rPr>
@@ -1631,7 +1631,7 @@
                 <w:noProof/>
                 <w:webHidden/>
               </w:rPr>
-              <w:t>18</w:t>
+              <w:t>21</w:t>
             </w:r>
             <w:r>
               <w:rPr>
@@ -1657,7 +1657,7 @@
               <w14:ligatures w14:val="standardContextual"/>
             </w:rPr>
           </w:pPr>
-          <w:hyperlink w:anchor="_Toc196736382" w:history="1">
+          <w:hyperlink w:anchor="_Toc196756860" w:history="1">
             <w:r>
               <w:rPr>
                 <w:rStyle w:val="Hyperlink"/>
@@ -1684,7 +1684,7 @@
                 <w:noProof/>
                 <w:webHidden/>
               </w:rPr>
-              <w:instrText xml:space="preserve"> PAGEREF _Toc196736382 \h </w:instrText>
+              <w:instrText xml:space="preserve"> PAGEREF _Toc196756860 \h </w:instrText>
             </w:r>
             <w:r>
               <w:rPr>
@@ -1704,7 +1704,7 @@
                 <w:noProof/>
                 <w:webHidden/>
               </w:rPr>
-              <w:t>22</w:t>
+              <w:t>25</w:t>
             </w:r>
             <w:r>
               <w:rPr>
@@ -1865,7 +1865,7 @@
         <w:jc w:val="both"/>
       </w:pPr>
       <w:bookmarkStart w:id="0" w:name="_Toc193593156"/>
-      <w:bookmarkStart w:id="1" w:name="_Toc196736372"/>
+      <w:bookmarkStart w:id="1" w:name="_Toc196756850"/>
       <w:r>
         <w:lastRenderedPageBreak/>
         <w:t>Problem Statement:</w:t>
@@ -1886,7 +1886,7 @@
         <w:pStyle w:val="Heading2"/>
         <w:jc w:val="both"/>
       </w:pPr>
-      <w:bookmarkStart w:id="2" w:name="_Toc196736373"/>
+      <w:bookmarkStart w:id="2" w:name="_Toc196756851"/>
       <w:r>
         <w:t>Dataset</w:t>
       </w:r>
@@ -2098,7 +2098,7 @@
       <w:pPr>
         <w:pStyle w:val="Heading2"/>
       </w:pPr>
-      <w:bookmarkStart w:id="3" w:name="_Toc196736374"/>
+      <w:bookmarkStart w:id="3" w:name="_Toc196756852"/>
       <w:r>
         <w:lastRenderedPageBreak/>
         <w:t>Project Pipeline</w:t>
@@ -2112,7 +2112,7 @@
       <w:pPr>
         <w:pStyle w:val="Heading3"/>
       </w:pPr>
-      <w:bookmarkStart w:id="4" w:name="_Toc196736375"/>
+      <w:bookmarkStart w:id="4" w:name="_Toc196756853"/>
       <w:r>
         <w:t>Data Ingestion</w:t>
       </w:r>
@@ -2855,7 +2855,7 @@
       <w:pPr>
         <w:pStyle w:val="Heading3"/>
       </w:pPr>
-      <w:bookmarkStart w:id="5" w:name="_Toc196736376"/>
+      <w:bookmarkStart w:id="5" w:name="_Toc196756854"/>
       <w:r>
         <w:t>Data Cleaning</w:t>
       </w:r>
@@ -3155,8 +3155,6 @@
     <w:p/>
     <w:p/>
     <w:p/>
-    <w:p/>
-    <w:p/>
     <w:p>
       <w:pPr>
         <w:tabs>
@@ -3168,8 +3166,9 @@
       <w:pPr>
         <w:pStyle w:val="Heading3"/>
       </w:pPr>
-      <w:bookmarkStart w:id="6" w:name="_Toc196736377"/>
-      <w:r>
+      <w:bookmarkStart w:id="6" w:name="_Toc196756855"/>
+      <w:r>
+        <w:lastRenderedPageBreak/>
         <w:t>Feature Engineering</w:t>
       </w:r>
       <w:bookmarkEnd w:id="6"/>
@@ -3503,7 +3502,7 @@
       <w:pPr>
         <w:pStyle w:val="Heading2"/>
       </w:pPr>
-      <w:bookmarkStart w:id="7" w:name="_Toc196736378"/>
+      <w:bookmarkStart w:id="7" w:name="_Toc196756856"/>
       <w:r>
         <w:lastRenderedPageBreak/>
         <w:t xml:space="preserve">Data </w:t>
@@ -3691,7 +3690,7 @@
       <w:pPr>
         <w:pStyle w:val="Heading2"/>
       </w:pPr>
-      <w:bookmarkStart w:id="8" w:name="_Toc196736379"/>
+      <w:bookmarkStart w:id="8" w:name="_Toc196756857"/>
       <w:r>
         <w:lastRenderedPageBreak/>
         <w:t>Descriptive Analysis (Insights</w:t>
@@ -5088,7 +5087,7 @@
       <w:pPr>
         <w:pStyle w:val="Heading2"/>
       </w:pPr>
-      <w:bookmarkStart w:id="9" w:name="_Toc196736380"/>
+      <w:bookmarkStart w:id="9" w:name="_Toc196756858"/>
       <w:r>
         <w:lastRenderedPageBreak/>
         <w:t>Predictive Analysis (Insights):</w:t>
@@ -6548,7 +6547,7 @@
       <w:pPr>
         <w:pStyle w:val="Heading2"/>
       </w:pPr>
-      <w:bookmarkStart w:id="10" w:name="_Toc196736381"/>
+      <w:bookmarkStart w:id="10" w:name="_Toc196756859"/>
       <w:r>
         <w:lastRenderedPageBreak/>
         <w:t>Cloud Computing Used:</w:t>
@@ -7206,7 +7205,7 @@
       <w:pPr>
         <w:pStyle w:val="Heading2"/>
       </w:pPr>
-      <w:bookmarkStart w:id="11" w:name="_Toc196736382"/>
+      <w:bookmarkStart w:id="11" w:name="_Toc196756860"/>
       <w:r>
         <w:lastRenderedPageBreak/>
         <w:t>Fully Clustered Mode</w:t>

</xml_diff>

<commit_message>
Removed some unncessary code
</commit_message>
<xml_diff>
--- a/docs/Team_10_Report.docx
+++ b/docs/Team_10_Report.docx
@@ -2561,25 +2561,7 @@
                 <w:sz w:val="23"/>
                 <w:szCs w:val="23"/>
               </w:rPr>
-              <w:t xml:space="preserve">(F), </w:t>
-            </w:r>
-            <w:proofErr w:type="gramStart"/>
-            <w:r>
-              <w:rPr>
-                <w:rFonts w:ascii="Segoe UI" w:eastAsia="Times New Roman" w:hAnsi="Segoe UI" w:cs="Segoe UI"/>
-                <w:sz w:val="23"/>
-                <w:szCs w:val="23"/>
-              </w:rPr>
-              <w:t>Humidity(</w:t>
-            </w:r>
-            <w:proofErr w:type="gramEnd"/>
-            <w:r>
-              <w:rPr>
-                <w:rFonts w:ascii="Segoe UI" w:eastAsia="Times New Roman" w:hAnsi="Segoe UI" w:cs="Segoe UI"/>
-                <w:sz w:val="23"/>
-                <w:szCs w:val="23"/>
-              </w:rPr>
-              <w:t xml:space="preserve">%), Pressure(in), Visibility(mi), </w:t>
+              <w:t xml:space="preserve">(F), Humidity(%), Pressure(in), Visibility(mi), </w:t>
             </w:r>
             <w:proofErr w:type="spellStart"/>
             <w:r>
@@ -2970,15 +2952,7 @@
       </w:r>
       <w:proofErr w:type="spellEnd"/>
       <w:r>
-        <w:t xml:space="preserve"> </w:t>
-      </w:r>
-      <w:proofErr w:type="gramStart"/>
-      <w:r>
-        <w:t>has</w:t>
-      </w:r>
-      <w:proofErr w:type="gramEnd"/>
-      <w:r>
-        <w:t xml:space="preserve"> only one unique value. Thus, they won’t be helpful in analysis </w:t>
+        <w:t xml:space="preserve"> has only one unique value. Thus, they won’t be helpful in analysis </w:t>
       </w:r>
     </w:p>
     <w:p>
@@ -3133,15 +3107,7 @@
         </w:numPr>
       </w:pPr>
       <w:r>
-        <w:t xml:space="preserve">The </w:t>
-      </w:r>
-      <w:proofErr w:type="gramStart"/>
-      <w:r>
-        <w:t>Data first</w:t>
-      </w:r>
-      <w:proofErr w:type="gramEnd"/>
-      <w:r>
-        <w:t xml:space="preserve"> was </w:t>
+        <w:t xml:space="preserve">The Data first was </w:t>
       </w:r>
     </w:p>
     <w:p/>
@@ -3356,15 +3322,7 @@
         <w:t>into</w:t>
       </w:r>
       <w:r>
-        <w:t xml:space="preserve"> the effect of </w:t>
-      </w:r>
-      <w:proofErr w:type="gramStart"/>
-      <w:r>
-        <w:t>complexity</w:t>
-      </w:r>
-      <w:proofErr w:type="gramEnd"/>
-      <w:r>
-        <w:t xml:space="preserve"> of roads. </w:t>
+        <w:t xml:space="preserve"> the effect of complexity of roads. </w:t>
       </w:r>
     </w:p>
     <w:p>
@@ -4928,37 +4886,19 @@
       </w:r>
       <w:proofErr w:type="spellEnd"/>
       <w:r>
-        <w:t xml:space="preserve">(mph), and </w:t>
-      </w:r>
-      <w:proofErr w:type="gramStart"/>
-      <w:r>
-        <w:t>Humidity(</w:t>
-      </w:r>
-      <w:proofErr w:type="gramEnd"/>
-      <w:r>
-        <w:t xml:space="preserve">%) were imputed using the Imputer transformer, while rows with missing critical columns (Severity, </w:t>
+        <w:t xml:space="preserve">(mph), and Humidity(%) were imputed using the Imputer transformer, while rows with missing critical columns (Severity, </w:t>
       </w:r>
       <w:proofErr w:type="spellStart"/>
-      <w:proofErr w:type="gramStart"/>
-      <w:r>
-        <w:t>Start</w:t>
-      </w:r>
-      <w:proofErr w:type="gramEnd"/>
-      <w:r>
-        <w:t>_Lat</w:t>
+      <w:r>
+        <w:t>Start_Lat</w:t>
       </w:r>
       <w:proofErr w:type="spellEnd"/>
       <w:r>
         <w:t xml:space="preserve">, </w:t>
       </w:r>
       <w:proofErr w:type="spellStart"/>
-      <w:proofErr w:type="gramStart"/>
-      <w:r>
-        <w:t>Start</w:t>
-      </w:r>
-      <w:proofErr w:type="gramEnd"/>
-      <w:r>
-        <w:t>_Lng</w:t>
+      <w:r>
+        <w:t>Start_Lng</w:t>
       </w:r>
       <w:proofErr w:type="spellEnd"/>
       <w:r>
@@ -5058,15 +4998,7 @@
         </w:numPr>
       </w:pPr>
       <w:r>
-        <w:t xml:space="preserve">The </w:t>
-      </w:r>
-      <w:proofErr w:type="gramStart"/>
-      <w:r>
-        <w:t>reduce</w:t>
-      </w:r>
-      <w:proofErr w:type="gramEnd"/>
-      <w:r>
-        <w:t xml:space="preserve"> phase (using </w:t>
+        <w:t xml:space="preserve">The reduce phase (using </w:t>
       </w:r>
       <w:proofErr w:type="spellStart"/>
       <w:r>
@@ -5083,6 +5015,101 @@
     <w:p/>
     <w:p/>
     <w:p/>
+    <w:p/>
+    <w:p>
+      <w:pPr>
+        <w:pStyle w:val="Heading4"/>
+        <w:numPr>
+          <w:ilvl w:val="0"/>
+          <w:numId w:val="4"/>
+        </w:numPr>
+        <w:ind w:left="720"/>
+      </w:pPr>
+      <w:r>
+        <w:lastRenderedPageBreak/>
+        <w:t xml:space="preserve">Weekday vs Weekend Accidents </w:t>
+      </w:r>
+    </w:p>
+    <w:p>
+      <w:pPr>
+        <w:pStyle w:val="ListParagraph"/>
+        <w:numPr>
+          <w:ilvl w:val="0"/>
+          <w:numId w:val="2"/>
+        </w:numPr>
+      </w:pPr>
+      <w:r>
+        <w:t xml:space="preserve">It can be shown from the following graph that accidents happen on weekends the most from 11 AM to 4 PM, while in weekdays it happens mostly in the rush hours (6-9 AM and 3 to 7 PM. </w:t>
+      </w:r>
+    </w:p>
+    <w:p>
+      <w:pPr>
+        <w:pStyle w:val="ListParagraph"/>
+        <w:ind w:left="1440"/>
+      </w:pPr>
+    </w:p>
+    <w:p/>
+    <w:p/>
+    <w:p/>
+    <w:p/>
+    <w:p/>
+    <w:p>
+      <w:r>
+        <w:rPr>
+          <w:noProof/>
+          <w14:ligatures w14:val="standardContextual"/>
+        </w:rPr>
+        <w:drawing>
+          <wp:anchor distT="0" distB="0" distL="114300" distR="114300" simplePos="0" relativeHeight="251697152" behindDoc="0" locked="0" layoutInCell="1" allowOverlap="1" wp14:anchorId="4035264E" wp14:editId="1AA892EF">
+            <wp:simplePos x="0" y="0"/>
+            <wp:positionH relativeFrom="column">
+              <wp:posOffset>-58401</wp:posOffset>
+            </wp:positionH>
+            <wp:positionV relativeFrom="paragraph">
+              <wp:posOffset>606212</wp:posOffset>
+            </wp:positionV>
+            <wp:extent cx="6858000" cy="4531995"/>
+            <wp:effectExtent l="0" t="0" r="0" b="1905"/>
+            <wp:wrapSquare wrapText="bothSides"/>
+            <wp:docPr id="1437966665" name="Picture 1"/>
+            <wp:cNvGraphicFramePr>
+              <a:graphicFrameLocks xmlns:a="http://schemas.openxmlformats.org/drawingml/2006/main" noChangeAspect="1"/>
+            </wp:cNvGraphicFramePr>
+            <a:graphic xmlns:a="http://schemas.openxmlformats.org/drawingml/2006/main">
+              <a:graphicData uri="http://schemas.openxmlformats.org/drawingml/2006/picture">
+                <pic:pic xmlns:pic="http://schemas.openxmlformats.org/drawingml/2006/picture">
+                  <pic:nvPicPr>
+                    <pic:cNvPr id="1437966665" name=""/>
+                    <pic:cNvPicPr/>
+                  </pic:nvPicPr>
+                  <pic:blipFill>
+                    <a:blip r:embed="rId24">
+                      <a:extLst>
+                        <a:ext uri="{28A0092B-C50C-407E-A947-70E740481C1C}">
+                          <a14:useLocalDpi xmlns:a14="http://schemas.microsoft.com/office/drawing/2010/main" val="0"/>
+                        </a:ext>
+                      </a:extLst>
+                    </a:blip>
+                    <a:stretch>
+                      <a:fillRect/>
+                    </a:stretch>
+                  </pic:blipFill>
+                  <pic:spPr>
+                    <a:xfrm>
+                      <a:off x="0" y="0"/>
+                      <a:ext cx="6858000" cy="4531995"/>
+                    </a:xfrm>
+                    <a:prstGeom prst="rect">
+                      <a:avLst/>
+                    </a:prstGeom>
+                  </pic:spPr>
+                </pic:pic>
+              </a:graphicData>
+            </a:graphic>
+          </wp:anchor>
+        </w:drawing>
+      </w:r>
+    </w:p>
     <w:p>
       <w:pPr>
         <w:pStyle w:val="Heading2"/>
@@ -5273,7 +5300,7 @@
                     <pic:cNvPicPr/>
                   </pic:nvPicPr>
                   <pic:blipFill rotWithShape="1">
-                    <a:blip r:embed="rId24"/>
+                    <a:blip r:embed="rId25"/>
                     <a:srcRect l="1112"/>
                     <a:stretch/>
                   </pic:blipFill>
@@ -5939,7 +5966,7 @@
                     <pic:cNvPicPr/>
                   </pic:nvPicPr>
                   <pic:blipFill>
-                    <a:blip r:embed="rId25">
+                    <a:blip r:embed="rId26">
                       <a:extLst>
                         <a:ext uri="{28A0092B-C50C-407E-A947-70E740481C1C}">
                           <a14:useLocalDpi xmlns:a14="http://schemas.microsoft.com/office/drawing/2010/main" val="0"/>
@@ -6040,15 +6067,7 @@
       </w:r>
       <w:proofErr w:type="spellEnd"/>
       <w:r>
-        <w:t xml:space="preserve"> reduced the accuracy </w:t>
-      </w:r>
-      <w:proofErr w:type="gramStart"/>
-      <w:r>
-        <w:t>into</w:t>
-      </w:r>
-      <w:proofErr w:type="gramEnd"/>
-      <w:r>
-        <w:t xml:space="preserve"> 55% </w:t>
+        <w:t xml:space="preserve"> reduced the accuracy into 55% </w:t>
       </w:r>
     </w:p>
     <w:p>
@@ -6104,7 +6123,7 @@
                     <pic:cNvPicPr/>
                   </pic:nvPicPr>
                   <pic:blipFill>
-                    <a:blip r:embed="rId26">
+                    <a:blip r:embed="rId27">
                       <a:extLst>
                         <a:ext uri="{28A0092B-C50C-407E-A947-70E740481C1C}">
                           <a14:useLocalDpi xmlns:a14="http://schemas.microsoft.com/office/drawing/2010/main" val="0"/>
@@ -6195,7 +6214,7 @@
                     <pic:cNvPicPr/>
                   </pic:nvPicPr>
                   <pic:blipFill>
-                    <a:blip r:embed="rId27">
+                    <a:blip r:embed="rId28">
                       <a:extLst>
                         <a:ext uri="{28A0092B-C50C-407E-A947-70E740481C1C}">
                           <a14:useLocalDpi xmlns:a14="http://schemas.microsoft.com/office/drawing/2010/main" val="0"/>
@@ -6481,15 +6500,7 @@
       </w:r>
       <w:proofErr w:type="spellEnd"/>
       <w:r>
-        <w:t xml:space="preserve">: -1.0414 (longer distances slightly </w:t>
-      </w:r>
-      <w:proofErr w:type="gramStart"/>
-      <w:r>
-        <w:t>increase</w:t>
-      </w:r>
-      <w:proofErr w:type="gramEnd"/>
-      <w:r>
-        <w:t xml:space="preserve"> risk)</w:t>
+        <w:t>: -1.0414 (longer distances slightly increase risk)</w:t>
       </w:r>
     </w:p>
     <w:p>
@@ -6590,7 +6601,7 @@
                     <pic:cNvPicPr/>
                   </pic:nvPicPr>
                   <pic:blipFill>
-                    <a:blip r:embed="rId28" cstate="print">
+                    <a:blip r:embed="rId29" cstate="print">
                       <a:extLst>
                         <a:ext uri="{28A0092B-C50C-407E-A947-70E740481C1C}">
                           <a14:useLocalDpi xmlns:a14="http://schemas.microsoft.com/office/drawing/2010/main" val="0"/>
@@ -6662,7 +6673,7 @@
                     <pic:cNvPicPr/>
                   </pic:nvPicPr>
                   <pic:blipFill>
-                    <a:blip r:embed="rId29">
+                    <a:blip r:embed="rId30">
                       <a:extLst>
                         <a:ext uri="{28A0092B-C50C-407E-A947-70E740481C1C}">
                           <a14:useLocalDpi xmlns:a14="http://schemas.microsoft.com/office/drawing/2010/main" val="0"/>
@@ -6794,7 +6805,7 @@
                     <pic:cNvPicPr/>
                   </pic:nvPicPr>
                   <pic:blipFill>
-                    <a:blip r:embed="rId30" cstate="print">
+                    <a:blip r:embed="rId31" cstate="print">
                       <a:extLst>
                         <a:ext uri="{28A0092B-C50C-407E-A947-70E740481C1C}">
                           <a14:useLocalDpi xmlns:a14="http://schemas.microsoft.com/office/drawing/2010/main" val="0"/>
@@ -6856,7 +6867,7 @@
                     <pic:cNvPicPr/>
                   </pic:nvPicPr>
                   <pic:blipFill>
-                    <a:blip r:embed="rId31">
+                    <a:blip r:embed="rId32">
                       <a:extLst>
                         <a:ext uri="{28A0092B-C50C-407E-A947-70E740481C1C}">
                           <a14:useLocalDpi xmlns:a14="http://schemas.microsoft.com/office/drawing/2010/main" val="0"/>
@@ -6920,7 +6931,7 @@
                     <pic:cNvPicPr/>
                   </pic:nvPicPr>
                   <pic:blipFill>
-                    <a:blip r:embed="rId32">
+                    <a:blip r:embed="rId33">
                       <a:extLst>
                         <a:ext uri="{28A0092B-C50C-407E-A947-70E740481C1C}">
                           <a14:useLocalDpi xmlns:a14="http://schemas.microsoft.com/office/drawing/2010/main" val="0"/>
@@ -6974,7 +6985,7 @@
                     <pic:cNvPicPr/>
                   </pic:nvPicPr>
                   <pic:blipFill>
-                    <a:blip r:embed="rId33">
+                    <a:blip r:embed="rId34">
                       <a:extLst>
                         <a:ext uri="{28A0092B-C50C-407E-A947-70E740481C1C}">
                           <a14:useLocalDpi xmlns:a14="http://schemas.microsoft.com/office/drawing/2010/main" val="0"/>
@@ -7028,7 +7039,7 @@
                     <pic:cNvPicPr/>
                   </pic:nvPicPr>
                   <pic:blipFill>
-                    <a:blip r:embed="rId34">
+                    <a:blip r:embed="rId35">
                       <a:extLst>
                         <a:ext uri="{28A0092B-C50C-407E-A947-70E740481C1C}">
                           <a14:useLocalDpi xmlns:a14="http://schemas.microsoft.com/office/drawing/2010/main" val="0"/>
@@ -7103,7 +7114,7 @@
                     <pic:cNvPicPr/>
                   </pic:nvPicPr>
                   <pic:blipFill>
-                    <a:blip r:embed="rId35">
+                    <a:blip r:embed="rId36">
                       <a:extLst>
                         <a:ext uri="{28A0092B-C50C-407E-A947-70E740481C1C}">
                           <a14:useLocalDpi xmlns:a14="http://schemas.microsoft.com/office/drawing/2010/main" val="0"/>
@@ -7174,7 +7185,7 @@
                     <pic:cNvPicPr/>
                   </pic:nvPicPr>
                   <pic:blipFill>
-                    <a:blip r:embed="rId36">
+                    <a:blip r:embed="rId37">
                       <a:extLst>
                         <a:ext uri="{28A0092B-C50C-407E-A947-70E740481C1C}">
                           <a14:useLocalDpi xmlns:a14="http://schemas.microsoft.com/office/drawing/2010/main" val="0"/>
@@ -7248,7 +7259,7 @@
                     <pic:cNvPicPr/>
                   </pic:nvPicPr>
                   <pic:blipFill>
-                    <a:blip r:embed="rId37">
+                    <a:blip r:embed="rId38">
                       <a:extLst>
                         <a:ext uri="{28A0092B-C50C-407E-A947-70E740481C1C}">
                           <a14:useLocalDpi xmlns:a14="http://schemas.microsoft.com/office/drawing/2010/main" val="0"/>
@@ -7307,7 +7318,7 @@
                     <pic:cNvPicPr/>
                   </pic:nvPicPr>
                   <pic:blipFill>
-                    <a:blip r:embed="rId38">
+                    <a:blip r:embed="rId39">
                       <a:extLst>
                         <a:ext uri="{28A0092B-C50C-407E-A947-70E740481C1C}">
                           <a14:useLocalDpi xmlns:a14="http://schemas.microsoft.com/office/drawing/2010/main" val="0"/>
@@ -7341,7 +7352,7 @@
       </w:r>
     </w:p>
     <w:sectPr>
-      <w:footerReference w:type="default" r:id="rId39"/>
+      <w:footerReference w:type="default" r:id="rId40"/>
       <w:pgSz w:w="12240" w:h="15840"/>
       <w:pgMar w:top="720" w:right="720" w:bottom="720" w:left="720" w:header="720" w:footer="720" w:gutter="0"/>
       <w:cols w:space="720"/>

</xml_diff>

<commit_message>
Made edits to ppt
</commit_message>
<xml_diff>
--- a/docs/Team_10_Report.docx
+++ b/docs/Team_10_Report.docx
@@ -927,7 +927,7 @@
           <w:r>
             <w:fldChar w:fldCharType="separate"/>
           </w:r>
-          <w:hyperlink w:anchor="_Toc196756850" w:history="1">
+          <w:hyperlink w:anchor="_Toc196761316" w:history="1">
             <w:r>
               <w:rPr>
                 <w:rStyle w:val="Hyperlink"/>
@@ -954,7 +954,7 @@
                 <w:noProof/>
                 <w:webHidden/>
               </w:rPr>
-              <w:instrText xml:space="preserve"> PAGEREF _Toc196756850 \h </w:instrText>
+              <w:instrText xml:space="preserve"> PAGEREF _Toc196761316 \h </w:instrText>
             </w:r>
             <w:r>
               <w:rPr>
@@ -1000,7 +1000,7 @@
               <w14:ligatures w14:val="standardContextual"/>
             </w:rPr>
           </w:pPr>
-          <w:hyperlink w:anchor="_Toc196756851" w:history="1">
+          <w:hyperlink w:anchor="_Toc196761317" w:history="1">
             <w:r>
               <w:rPr>
                 <w:rStyle w:val="Hyperlink"/>
@@ -1027,7 +1027,7 @@
                 <w:noProof/>
                 <w:webHidden/>
               </w:rPr>
-              <w:instrText xml:space="preserve"> PAGEREF _Toc196756851 \h </w:instrText>
+              <w:instrText xml:space="preserve"> PAGEREF _Toc196761317 \h </w:instrText>
             </w:r>
             <w:r>
               <w:rPr>
@@ -1073,7 +1073,7 @@
               <w14:ligatures w14:val="standardContextual"/>
             </w:rPr>
           </w:pPr>
-          <w:hyperlink w:anchor="_Toc196756852" w:history="1">
+          <w:hyperlink w:anchor="_Toc196761318" w:history="1">
             <w:r>
               <w:rPr>
                 <w:rStyle w:val="Hyperlink"/>
@@ -1100,7 +1100,7 @@
                 <w:noProof/>
                 <w:webHidden/>
               </w:rPr>
-              <w:instrText xml:space="preserve"> PAGEREF _Toc196756852 \h </w:instrText>
+              <w:instrText xml:space="preserve"> PAGEREF _Toc196761318 \h </w:instrText>
             </w:r>
             <w:r>
               <w:rPr>
@@ -1146,7 +1146,7 @@
               <w14:ligatures w14:val="standardContextual"/>
             </w:rPr>
           </w:pPr>
-          <w:hyperlink w:anchor="_Toc196756853" w:history="1">
+          <w:hyperlink w:anchor="_Toc196761319" w:history="1">
             <w:r>
               <w:rPr>
                 <w:rStyle w:val="Hyperlink"/>
@@ -1173,7 +1173,7 @@
                 <w:noProof/>
                 <w:webHidden/>
               </w:rPr>
-              <w:instrText xml:space="preserve"> PAGEREF _Toc196756853 \h </w:instrText>
+              <w:instrText xml:space="preserve"> PAGEREF _Toc196761319 \h </w:instrText>
             </w:r>
             <w:r>
               <w:rPr>
@@ -1219,7 +1219,7 @@
               <w14:ligatures w14:val="standardContextual"/>
             </w:rPr>
           </w:pPr>
-          <w:hyperlink w:anchor="_Toc196756854" w:history="1">
+          <w:hyperlink w:anchor="_Toc196761320" w:history="1">
             <w:r>
               <w:rPr>
                 <w:rStyle w:val="Hyperlink"/>
@@ -1246,7 +1246,7 @@
                 <w:noProof/>
                 <w:webHidden/>
               </w:rPr>
-              <w:instrText xml:space="preserve"> PAGEREF _Toc196756854 \h </w:instrText>
+              <w:instrText xml:space="preserve"> PAGEREF _Toc196761320 \h </w:instrText>
             </w:r>
             <w:r>
               <w:rPr>
@@ -1292,7 +1292,7 @@
               <w14:ligatures w14:val="standardContextual"/>
             </w:rPr>
           </w:pPr>
-          <w:hyperlink w:anchor="_Toc196756855" w:history="1">
+          <w:hyperlink w:anchor="_Toc196761321" w:history="1">
             <w:r>
               <w:rPr>
                 <w:rStyle w:val="Hyperlink"/>
@@ -1319,7 +1319,7 @@
                 <w:noProof/>
                 <w:webHidden/>
               </w:rPr>
-              <w:instrText xml:space="preserve"> PAGEREF _Toc196756855 \h </w:instrText>
+              <w:instrText xml:space="preserve"> PAGEREF _Toc196761321 \h </w:instrText>
             </w:r>
             <w:r>
               <w:rPr>
@@ -1365,7 +1365,7 @@
               <w14:ligatures w14:val="standardContextual"/>
             </w:rPr>
           </w:pPr>
-          <w:hyperlink w:anchor="_Toc196756856" w:history="1">
+          <w:hyperlink w:anchor="_Toc196761322" w:history="1">
             <w:r>
               <w:rPr>
                 <w:rStyle w:val="Hyperlink"/>
@@ -1392,7 +1392,7 @@
                 <w:noProof/>
                 <w:webHidden/>
               </w:rPr>
-              <w:instrText xml:space="preserve"> PAGEREF _Toc196756856 \h </w:instrText>
+              <w:instrText xml:space="preserve"> PAGEREF _Toc196761322 \h </w:instrText>
             </w:r>
             <w:r>
               <w:rPr>
@@ -1438,7 +1438,7 @@
               <w14:ligatures w14:val="standardContextual"/>
             </w:rPr>
           </w:pPr>
-          <w:hyperlink w:anchor="_Toc196756857" w:history="1">
+          <w:hyperlink w:anchor="_Toc196761323" w:history="1">
             <w:r>
               <w:rPr>
                 <w:rStyle w:val="Hyperlink"/>
@@ -1465,7 +1465,7 @@
                 <w:noProof/>
                 <w:webHidden/>
               </w:rPr>
-              <w:instrText xml:space="preserve"> PAGEREF _Toc196756857 \h </w:instrText>
+              <w:instrText xml:space="preserve"> PAGEREF _Toc196761323 \h </w:instrText>
             </w:r>
             <w:r>
               <w:rPr>
@@ -1511,7 +1511,7 @@
               <w14:ligatures w14:val="standardContextual"/>
             </w:rPr>
           </w:pPr>
-          <w:hyperlink w:anchor="_Toc196756858" w:history="1">
+          <w:hyperlink w:anchor="_Toc196761324" w:history="1">
             <w:r>
               <w:rPr>
                 <w:rStyle w:val="Hyperlink"/>
@@ -1538,7 +1538,7 @@
                 <w:noProof/>
                 <w:webHidden/>
               </w:rPr>
-              <w:instrText xml:space="preserve"> PAGEREF _Toc196756858 \h </w:instrText>
+              <w:instrText xml:space="preserve"> PAGEREF _Toc196761324 \h </w:instrText>
             </w:r>
             <w:r>
               <w:rPr>
@@ -1558,7 +1558,7 @@
                 <w:noProof/>
                 <w:webHidden/>
               </w:rPr>
-              <w:t>15</w:t>
+              <w:t>16</w:t>
             </w:r>
             <w:r>
               <w:rPr>
@@ -1584,7 +1584,7 @@
               <w14:ligatures w14:val="standardContextual"/>
             </w:rPr>
           </w:pPr>
-          <w:hyperlink w:anchor="_Toc196756859" w:history="1">
+          <w:hyperlink w:anchor="_Toc196761325" w:history="1">
             <w:r>
               <w:rPr>
                 <w:rStyle w:val="Hyperlink"/>
@@ -1611,7 +1611,7 @@
                 <w:noProof/>
                 <w:webHidden/>
               </w:rPr>
-              <w:instrText xml:space="preserve"> PAGEREF _Toc196756859 \h </w:instrText>
+              <w:instrText xml:space="preserve"> PAGEREF _Toc196761325 \h </w:instrText>
             </w:r>
             <w:r>
               <w:rPr>
@@ -1631,7 +1631,7 @@
                 <w:noProof/>
                 <w:webHidden/>
               </w:rPr>
-              <w:t>21</w:t>
+              <w:t>22</w:t>
             </w:r>
             <w:r>
               <w:rPr>
@@ -1657,7 +1657,7 @@
               <w14:ligatures w14:val="standardContextual"/>
             </w:rPr>
           </w:pPr>
-          <w:hyperlink w:anchor="_Toc196756860" w:history="1">
+          <w:hyperlink w:anchor="_Toc196761326" w:history="1">
             <w:r>
               <w:rPr>
                 <w:rStyle w:val="Hyperlink"/>
@@ -1684,7 +1684,7 @@
                 <w:noProof/>
                 <w:webHidden/>
               </w:rPr>
-              <w:instrText xml:space="preserve"> PAGEREF _Toc196756860 \h </w:instrText>
+              <w:instrText xml:space="preserve"> PAGEREF _Toc196761326 \h </w:instrText>
             </w:r>
             <w:r>
               <w:rPr>
@@ -1704,7 +1704,153 @@
                 <w:noProof/>
                 <w:webHidden/>
               </w:rPr>
-              <w:t>25</w:t>
+              <w:t>26</w:t>
+            </w:r>
+            <w:r>
+              <w:rPr>
+                <w:noProof/>
+                <w:webHidden/>
+              </w:rPr>
+              <w:fldChar w:fldCharType="end"/>
+            </w:r>
+          </w:hyperlink>
+        </w:p>
+        <w:p>
+          <w:pPr>
+            <w:pStyle w:val="TOC2"/>
+            <w:tabs>
+              <w:tab w:val="right" w:leader="dot" w:pos="10790"/>
+            </w:tabs>
+            <w:rPr>
+              <w:rFonts w:eastAsiaTheme="minorEastAsia"/>
+              <w:noProof/>
+              <w:kern w:val="2"/>
+              <w:sz w:val="24"/>
+              <w:szCs w:val="24"/>
+              <w14:ligatures w14:val="standardContextual"/>
+            </w:rPr>
+          </w:pPr>
+          <w:hyperlink w:anchor="_Toc196761327" w:history="1">
+            <w:r>
+              <w:rPr>
+                <w:rStyle w:val="Hyperlink"/>
+                <w:noProof/>
+              </w:rPr>
+              <w:t>Unsuccessful Trials</w:t>
+            </w:r>
+            <w:r>
+              <w:rPr>
+                <w:noProof/>
+                <w:webHidden/>
+              </w:rPr>
+              <w:tab/>
+            </w:r>
+            <w:r>
+              <w:rPr>
+                <w:noProof/>
+                <w:webHidden/>
+              </w:rPr>
+              <w:fldChar w:fldCharType="begin"/>
+            </w:r>
+            <w:r>
+              <w:rPr>
+                <w:noProof/>
+                <w:webHidden/>
+              </w:rPr>
+              <w:instrText xml:space="preserve"> PAGEREF _Toc196761327 \h </w:instrText>
+            </w:r>
+            <w:r>
+              <w:rPr>
+                <w:noProof/>
+                <w:webHidden/>
+              </w:rPr>
+            </w:r>
+            <w:r>
+              <w:rPr>
+                <w:noProof/>
+                <w:webHidden/>
+              </w:rPr>
+              <w:fldChar w:fldCharType="separate"/>
+            </w:r>
+            <w:r>
+              <w:rPr>
+                <w:noProof/>
+                <w:webHidden/>
+              </w:rPr>
+              <w:t>27</w:t>
+            </w:r>
+            <w:r>
+              <w:rPr>
+                <w:noProof/>
+                <w:webHidden/>
+              </w:rPr>
+              <w:fldChar w:fldCharType="end"/>
+            </w:r>
+          </w:hyperlink>
+        </w:p>
+        <w:p>
+          <w:pPr>
+            <w:pStyle w:val="TOC2"/>
+            <w:tabs>
+              <w:tab w:val="right" w:leader="dot" w:pos="10790"/>
+            </w:tabs>
+            <w:rPr>
+              <w:rFonts w:eastAsiaTheme="minorEastAsia"/>
+              <w:noProof/>
+              <w:kern w:val="2"/>
+              <w:sz w:val="24"/>
+              <w:szCs w:val="24"/>
+              <w14:ligatures w14:val="standardContextual"/>
+            </w:rPr>
+          </w:pPr>
+          <w:hyperlink w:anchor="_Toc196761328" w:history="1">
+            <w:r>
+              <w:rPr>
+                <w:rStyle w:val="Hyperlink"/>
+                <w:noProof/>
+              </w:rPr>
+              <w:t>Future Work &amp; Recommendations</w:t>
+            </w:r>
+            <w:r>
+              <w:rPr>
+                <w:noProof/>
+                <w:webHidden/>
+              </w:rPr>
+              <w:tab/>
+            </w:r>
+            <w:r>
+              <w:rPr>
+                <w:noProof/>
+                <w:webHidden/>
+              </w:rPr>
+              <w:fldChar w:fldCharType="begin"/>
+            </w:r>
+            <w:r>
+              <w:rPr>
+                <w:noProof/>
+                <w:webHidden/>
+              </w:rPr>
+              <w:instrText xml:space="preserve"> PAGEREF _Toc196761328 \h </w:instrText>
+            </w:r>
+            <w:r>
+              <w:rPr>
+                <w:noProof/>
+                <w:webHidden/>
+              </w:rPr>
+            </w:r>
+            <w:r>
+              <w:rPr>
+                <w:noProof/>
+                <w:webHidden/>
+              </w:rPr>
+              <w:fldChar w:fldCharType="separate"/>
+            </w:r>
+            <w:r>
+              <w:rPr>
+                <w:noProof/>
+                <w:webHidden/>
+              </w:rPr>
+              <w:t>27</w:t>
             </w:r>
             <w:r>
               <w:rPr>
@@ -1839,33 +1985,11 @@
     </w:p>
     <w:p>
       <w:pPr>
-        <w:spacing w:after="160" w:line="259" w:lineRule="auto"/>
-        <w:rPr>
-          <w:rFonts w:asciiTheme="majorHAnsi" w:eastAsiaTheme="majorEastAsia" w:hAnsiTheme="majorHAnsi" w:cstheme="majorBidi"/>
-          <w:color w:val="0F4761" w:themeColor="accent1" w:themeShade="BF"/>
-          <w:sz w:val="32"/>
-          <w:szCs w:val="32"/>
-        </w:rPr>
-      </w:pPr>
-    </w:p>
-    <w:p>
-      <w:pPr>
-        <w:spacing w:after="160" w:line="259" w:lineRule="auto"/>
-        <w:rPr>
-          <w:rFonts w:asciiTheme="majorHAnsi" w:eastAsiaTheme="majorEastAsia" w:hAnsiTheme="majorHAnsi" w:cstheme="majorBidi"/>
-          <w:color w:val="0F4761" w:themeColor="accent1" w:themeShade="BF"/>
-          <w:sz w:val="32"/>
-          <w:szCs w:val="32"/>
-        </w:rPr>
-      </w:pPr>
-    </w:p>
-    <w:p>
-      <w:pPr>
         <w:pStyle w:val="Heading2"/>
         <w:jc w:val="both"/>
       </w:pPr>
       <w:bookmarkStart w:id="0" w:name="_Toc193593156"/>
-      <w:bookmarkStart w:id="1" w:name="_Toc196756850"/>
+      <w:bookmarkStart w:id="1" w:name="_Toc196761316"/>
       <w:r>
         <w:lastRenderedPageBreak/>
         <w:t>Problem Statement:</w:t>
@@ -1886,7 +2010,7 @@
         <w:pStyle w:val="Heading2"/>
         <w:jc w:val="both"/>
       </w:pPr>
-      <w:bookmarkStart w:id="2" w:name="_Toc196756851"/>
+      <w:bookmarkStart w:id="2" w:name="_Toc196761317"/>
       <w:r>
         <w:t>Dataset</w:t>
       </w:r>
@@ -2098,7 +2222,7 @@
       <w:pPr>
         <w:pStyle w:val="Heading2"/>
       </w:pPr>
-      <w:bookmarkStart w:id="3" w:name="_Toc196756852"/>
+      <w:bookmarkStart w:id="3" w:name="_Toc196761318"/>
       <w:r>
         <w:lastRenderedPageBreak/>
         <w:t>Project Pipeline</w:t>
@@ -2112,7 +2236,7 @@
       <w:pPr>
         <w:pStyle w:val="Heading3"/>
       </w:pPr>
-      <w:bookmarkStart w:id="4" w:name="_Toc196756853"/>
+      <w:bookmarkStart w:id="4" w:name="_Toc196761319"/>
       <w:r>
         <w:t>Data Ingestion</w:t>
       </w:r>
@@ -2276,25 +2400,7 @@
                 <w:sz w:val="23"/>
                 <w:szCs w:val="23"/>
               </w:rPr>
-              <w:t xml:space="preserve">ID, Source, Severity, Start_Time, </w:t>
-            </w:r>
-            <w:proofErr w:type="spellStart"/>
-            <w:r>
-              <w:rPr>
-                <w:rFonts w:ascii="Segoe UI" w:eastAsia="Times New Roman" w:hAnsi="Segoe UI" w:cs="Segoe UI"/>
-                <w:sz w:val="23"/>
-                <w:szCs w:val="23"/>
-              </w:rPr>
-              <w:t>End_Time</w:t>
-            </w:r>
-            <w:proofErr w:type="spellEnd"/>
-            <w:r>
-              <w:rPr>
-                <w:rFonts w:ascii="Segoe UI" w:eastAsia="Times New Roman" w:hAnsi="Segoe UI" w:cs="Segoe UI"/>
-                <w:sz w:val="23"/>
-                <w:szCs w:val="23"/>
-              </w:rPr>
-              <w:t>, Description</w:t>
+              <w:t>ID, Source, Severity, Start_Time, End_Time, Description</w:t>
             </w:r>
           </w:p>
         </w:tc>
@@ -2371,90 +2477,8 @@
                 <w:sz w:val="23"/>
                 <w:szCs w:val="23"/>
               </w:rPr>
-              <w:t>Start/</w:t>
-            </w:r>
-            <w:proofErr w:type="spellStart"/>
-            <w:r>
-              <w:rPr>
-                <w:rFonts w:ascii="Segoe UI" w:eastAsia="Times New Roman" w:hAnsi="Segoe UI" w:cs="Segoe UI"/>
-                <w:sz w:val="23"/>
-                <w:szCs w:val="23"/>
-              </w:rPr>
-              <w:t>End_Lat</w:t>
-            </w:r>
-            <w:proofErr w:type="spellEnd"/>
-            <w:r>
-              <w:rPr>
-                <w:rFonts w:ascii="Segoe UI" w:eastAsia="Times New Roman" w:hAnsi="Segoe UI" w:cs="Segoe UI"/>
-                <w:sz w:val="23"/>
-                <w:szCs w:val="23"/>
-              </w:rPr>
-              <w:t>/</w:t>
-            </w:r>
-            <w:proofErr w:type="spellStart"/>
-            <w:r>
-              <w:rPr>
-                <w:rFonts w:ascii="Segoe UI" w:eastAsia="Times New Roman" w:hAnsi="Segoe UI" w:cs="Segoe UI"/>
-                <w:sz w:val="23"/>
-                <w:szCs w:val="23"/>
-              </w:rPr>
-              <w:t>Lng</w:t>
-            </w:r>
-            <w:proofErr w:type="spellEnd"/>
-            <w:r>
-              <w:rPr>
-                <w:rFonts w:ascii="Segoe UI" w:eastAsia="Times New Roman" w:hAnsi="Segoe UI" w:cs="Segoe UI"/>
-                <w:sz w:val="23"/>
-                <w:szCs w:val="23"/>
-              </w:rPr>
-              <w:t xml:space="preserve">, Distance(mi), Street, City, County, State, </w:t>
-            </w:r>
-            <w:proofErr w:type="spellStart"/>
-            <w:r>
-              <w:rPr>
-                <w:rFonts w:ascii="Segoe UI" w:eastAsia="Times New Roman" w:hAnsi="Segoe UI" w:cs="Segoe UI"/>
-                <w:sz w:val="23"/>
-                <w:szCs w:val="23"/>
-              </w:rPr>
-              <w:t>Zipcode</w:t>
-            </w:r>
-            <w:proofErr w:type="spellEnd"/>
-            <w:r>
-              <w:rPr>
-                <w:rFonts w:ascii="Segoe UI" w:eastAsia="Times New Roman" w:hAnsi="Segoe UI" w:cs="Segoe UI"/>
-                <w:sz w:val="23"/>
-                <w:szCs w:val="23"/>
-              </w:rPr>
-              <w:t xml:space="preserve">, Country, </w:t>
-            </w:r>
-            <w:proofErr w:type="spellStart"/>
-            <w:r>
-              <w:rPr>
-                <w:rFonts w:ascii="Segoe UI" w:eastAsia="Times New Roman" w:hAnsi="Segoe UI" w:cs="Segoe UI"/>
-                <w:sz w:val="23"/>
-                <w:szCs w:val="23"/>
-              </w:rPr>
-              <w:t>Timezone</w:t>
-            </w:r>
-            <w:proofErr w:type="spellEnd"/>
-            <w:r>
-              <w:rPr>
-                <w:rFonts w:ascii="Segoe UI" w:eastAsia="Times New Roman" w:hAnsi="Segoe UI" w:cs="Segoe UI"/>
-                <w:sz w:val="23"/>
-                <w:szCs w:val="23"/>
-              </w:rPr>
-              <w:t xml:space="preserve">, </w:t>
-            </w:r>
-            <w:proofErr w:type="spellStart"/>
-            <w:r>
-              <w:rPr>
-                <w:rFonts w:ascii="Segoe UI" w:eastAsia="Times New Roman" w:hAnsi="Segoe UI" w:cs="Segoe UI"/>
-                <w:sz w:val="23"/>
-                <w:szCs w:val="23"/>
-              </w:rPr>
-              <w:t>Airport_Code</w:t>
-            </w:r>
-            <w:proofErr w:type="spellEnd"/>
+              <w:t>Start/End_Lat/Lng, Distance(mi), Street, City, County, State, Zipcode, Country, Timezone, Airport_Code</w:t>
+            </w:r>
           </w:p>
         </w:tc>
         <w:tc>
@@ -2527,88 +2551,14 @@
                 <w:szCs w:val="23"/>
               </w:rPr>
             </w:pPr>
-            <w:proofErr w:type="spellStart"/>
             <w:r>
               <w:rPr>
                 <w:rFonts w:ascii="Segoe UI" w:eastAsia="Times New Roman" w:hAnsi="Segoe UI" w:cs="Segoe UI"/>
                 <w:sz w:val="23"/>
                 <w:szCs w:val="23"/>
               </w:rPr>
-              <w:t>Weather_Timestamp</w:t>
-            </w:r>
-            <w:proofErr w:type="spellEnd"/>
-            <w:r>
-              <w:rPr>
-                <w:rFonts w:ascii="Segoe UI" w:eastAsia="Times New Roman" w:hAnsi="Segoe UI" w:cs="Segoe UI"/>
-                <w:sz w:val="23"/>
-                <w:szCs w:val="23"/>
-              </w:rPr>
-              <w:t xml:space="preserve">, Temperature(F), </w:t>
-            </w:r>
-            <w:proofErr w:type="spellStart"/>
-            <w:r>
-              <w:rPr>
-                <w:rFonts w:ascii="Segoe UI" w:eastAsia="Times New Roman" w:hAnsi="Segoe UI" w:cs="Segoe UI"/>
-                <w:sz w:val="23"/>
-                <w:szCs w:val="23"/>
-              </w:rPr>
-              <w:t>Wind_Chill</w:t>
-            </w:r>
-            <w:proofErr w:type="spellEnd"/>
-            <w:r>
-              <w:rPr>
-                <w:rFonts w:ascii="Segoe UI" w:eastAsia="Times New Roman" w:hAnsi="Segoe UI" w:cs="Segoe UI"/>
-                <w:sz w:val="23"/>
-                <w:szCs w:val="23"/>
-              </w:rPr>
-              <w:t xml:space="preserve">(F), Humidity(%), Pressure(in), Visibility(mi), </w:t>
-            </w:r>
-            <w:proofErr w:type="spellStart"/>
-            <w:r>
-              <w:rPr>
-                <w:rFonts w:ascii="Segoe UI" w:eastAsia="Times New Roman" w:hAnsi="Segoe UI" w:cs="Segoe UI"/>
-                <w:sz w:val="23"/>
-                <w:szCs w:val="23"/>
-              </w:rPr>
-              <w:t>Wind_Direction</w:t>
-            </w:r>
-            <w:proofErr w:type="spellEnd"/>
-            <w:r>
-              <w:rPr>
-                <w:rFonts w:ascii="Segoe UI" w:eastAsia="Times New Roman" w:hAnsi="Segoe UI" w:cs="Segoe UI"/>
-                <w:sz w:val="23"/>
-                <w:szCs w:val="23"/>
-              </w:rPr>
-              <w:t xml:space="preserve">, </w:t>
-            </w:r>
-            <w:proofErr w:type="spellStart"/>
-            <w:r>
-              <w:rPr>
-                <w:rFonts w:ascii="Segoe UI" w:eastAsia="Times New Roman" w:hAnsi="Segoe UI" w:cs="Segoe UI"/>
-                <w:sz w:val="23"/>
-                <w:szCs w:val="23"/>
-              </w:rPr>
-              <w:t>Wind_Speed</w:t>
-            </w:r>
-            <w:proofErr w:type="spellEnd"/>
-            <w:r>
-              <w:rPr>
-                <w:rFonts w:ascii="Segoe UI" w:eastAsia="Times New Roman" w:hAnsi="Segoe UI" w:cs="Segoe UI"/>
-                <w:sz w:val="23"/>
-                <w:szCs w:val="23"/>
-              </w:rPr>
-              <w:t xml:space="preserve">(mph), Precipitation(in), </w:t>
-            </w:r>
-            <w:proofErr w:type="spellStart"/>
-            <w:r>
-              <w:rPr>
-                <w:rFonts w:ascii="Segoe UI" w:eastAsia="Times New Roman" w:hAnsi="Segoe UI" w:cs="Segoe UI"/>
-                <w:sz w:val="23"/>
-                <w:szCs w:val="23"/>
-              </w:rPr>
-              <w:t>Weather_Condition</w:t>
-            </w:r>
-            <w:proofErr w:type="spellEnd"/>
+              <w:t>Weather_Timestamp, Temperature(F), Wind_Chill(F), Humidity(%), Pressure(in), Visibility(mi), Wind_Direction, Wind_Speed(mph), Precipitation(in), Weather_Condition</w:t>
+            </w:r>
           </w:p>
         </w:tc>
         <w:tc>
@@ -2684,25 +2634,7 @@
                 <w:sz w:val="23"/>
                 <w:szCs w:val="23"/>
               </w:rPr>
-              <w:t xml:space="preserve">Amenity, Bump, Crossing, [...] (14 </w:t>
-            </w:r>
-            <w:proofErr w:type="spellStart"/>
-            <w:r>
-              <w:rPr>
-                <w:rFonts w:ascii="Segoe UI" w:eastAsia="Times New Roman" w:hAnsi="Segoe UI" w:cs="Segoe UI"/>
-                <w:sz w:val="23"/>
-                <w:szCs w:val="23"/>
-              </w:rPr>
-              <w:t>boolean</w:t>
-            </w:r>
-            <w:proofErr w:type="spellEnd"/>
-            <w:r>
-              <w:rPr>
-                <w:rFonts w:ascii="Segoe UI" w:eastAsia="Times New Roman" w:hAnsi="Segoe UI" w:cs="Segoe UI"/>
-                <w:sz w:val="23"/>
-                <w:szCs w:val="23"/>
-              </w:rPr>
-              <w:t xml:space="preserve"> flags)</w:t>
+              <w:t>Amenity, Bump, Crossing, [...] (14 boolean flags)</w:t>
             </w:r>
           </w:p>
         </w:tc>
@@ -2776,34 +2708,14 @@
                 <w:szCs w:val="23"/>
               </w:rPr>
             </w:pPr>
-            <w:proofErr w:type="spellStart"/>
             <w:r>
               <w:rPr>
                 <w:rFonts w:ascii="Segoe UI" w:eastAsia="Times New Roman" w:hAnsi="Segoe UI" w:cs="Segoe UI"/>
                 <w:sz w:val="23"/>
                 <w:szCs w:val="23"/>
               </w:rPr>
-              <w:t>Sunrise_Sunset</w:t>
-            </w:r>
-            <w:proofErr w:type="spellEnd"/>
-            <w:r>
-              <w:rPr>
-                <w:rFonts w:ascii="Segoe UI" w:eastAsia="Times New Roman" w:hAnsi="Segoe UI" w:cs="Segoe UI"/>
-                <w:sz w:val="23"/>
-                <w:szCs w:val="23"/>
-              </w:rPr>
-              <w:t>, Civil/Nautical/</w:t>
-            </w:r>
-            <w:proofErr w:type="spellStart"/>
-            <w:r>
-              <w:rPr>
-                <w:rFonts w:ascii="Segoe UI" w:eastAsia="Times New Roman" w:hAnsi="Segoe UI" w:cs="Segoe UI"/>
-                <w:sz w:val="23"/>
-                <w:szCs w:val="23"/>
-              </w:rPr>
-              <w:t>Astronomical_Twilight</w:t>
-            </w:r>
-            <w:proofErr w:type="spellEnd"/>
+              <w:t>Sunrise_Sunset, Civil/Nautical/Astronomical_Twilight</w:t>
+            </w:r>
           </w:p>
         </w:tc>
         <w:tc>
@@ -2837,7 +2749,7 @@
       <w:pPr>
         <w:pStyle w:val="Heading3"/>
       </w:pPr>
-      <w:bookmarkStart w:id="5" w:name="_Toc196756854"/>
+      <w:bookmarkStart w:id="5" w:name="_Toc196761320"/>
       <w:r>
         <w:t>Data Cleaning</w:t>
       </w:r>
@@ -2878,23 +2790,7 @@
         </w:numPr>
       </w:pPr>
       <w:r>
-        <w:t xml:space="preserve"> Dropping Columns like </w:t>
-      </w:r>
-      <w:proofErr w:type="spellStart"/>
-      <w:r>
-        <w:t>End_Lat</w:t>
-      </w:r>
-      <w:proofErr w:type="spellEnd"/>
-      <w:r>
-        <w:t xml:space="preserve"> &amp; </w:t>
-      </w:r>
-      <w:proofErr w:type="spellStart"/>
-      <w:r>
-        <w:t>End_Lng</w:t>
-      </w:r>
-      <w:proofErr w:type="spellEnd"/>
-      <w:r>
-        <w:t xml:space="preserve"> as the percentage of missing values was greater than 40% </w:t>
+        <w:t xml:space="preserve"> Dropping Columns like End_Lat &amp; End_Lng as the percentage of missing values was greater than 40% </w:t>
       </w:r>
     </w:p>
     <w:p>
@@ -2946,11 +2842,9 @@
       <w:r>
         <w:t xml:space="preserve"> and </w:t>
       </w:r>
-      <w:proofErr w:type="spellStart"/>
       <w:r>
         <w:t>Turning_Loop</w:t>
       </w:r>
-      <w:proofErr w:type="spellEnd"/>
       <w:r>
         <w:t xml:space="preserve"> has only one unique value. Thus, they won’t be helpful in analysis </w:t>
       </w:r>
@@ -3007,23 +2901,7 @@
         </w:numPr>
       </w:pPr>
       <w:r>
-        <w:t xml:space="preserve">Columns such as ID, Source, Description, Street, City, </w:t>
-      </w:r>
-      <w:proofErr w:type="spellStart"/>
-      <w:r>
-        <w:t>Zipcode</w:t>
-      </w:r>
-      <w:proofErr w:type="spellEnd"/>
-      <w:r>
-        <w:t xml:space="preserve">, </w:t>
-      </w:r>
-      <w:proofErr w:type="spellStart"/>
-      <w:r>
-        <w:t>Airport_Code</w:t>
-      </w:r>
-      <w:proofErr w:type="spellEnd"/>
-      <w:r>
-        <w:t>, etc., are dropped as they are not useful for analysis or prediction tasks.</w:t>
+        <w:t>Columns such as ID, Source, Description, Street, City, Zipcode, Airport_Code, etc., are dropped as they are not useful for analysis or prediction tasks.</w:t>
       </w:r>
     </w:p>
     <w:p>
@@ -3095,22 +2973,15 @@
         </w:numPr>
       </w:pPr>
       <w:r>
-        <w:t xml:space="preserve">The data is not equally distributed on 4 values of Severity. Thus, we tried different techniques to try to solve it. </w:t>
-      </w:r>
-    </w:p>
-    <w:p>
-      <w:pPr>
-        <w:pStyle w:val="ListParagraph"/>
-        <w:numPr>
-          <w:ilvl w:val="0"/>
-          <w:numId w:val="2"/>
-        </w:numPr>
-      </w:pPr>
-      <w:r>
-        <w:t xml:space="preserve">The Data first was </w:t>
-      </w:r>
-    </w:p>
-    <w:p/>
+        <w:t xml:space="preserve">The data is not equally distributed on 4 values of Severity. Thus, we tried different techniques </w:t>
+      </w:r>
+      <w:r>
+        <w:t xml:space="preserve">(e.g. Oversampling (SMOTE) , Undersampling) </w:t>
+      </w:r>
+      <w:r>
+        <w:t xml:space="preserve">to try to solve it. </w:t>
+      </w:r>
+    </w:p>
     <w:p/>
     <w:p/>
     <w:p/>
@@ -3132,7 +3003,7 @@
       <w:pPr>
         <w:pStyle w:val="Heading3"/>
       </w:pPr>
-      <w:bookmarkStart w:id="6" w:name="_Toc196756855"/>
+      <w:bookmarkStart w:id="6" w:name="_Toc196761321"/>
       <w:r>
         <w:lastRenderedPageBreak/>
         <w:t>Feature Engineering</w:t>
@@ -3298,11 +3169,9 @@
       <w:r>
         <w:t xml:space="preserve">A Boolean variable </w:t>
       </w:r>
-      <w:proofErr w:type="spellStart"/>
       <w:r>
         <w:t>Is_Complex_Road</w:t>
       </w:r>
-      <w:proofErr w:type="spellEnd"/>
       <w:r>
         <w:t xml:space="preserve"> was added to interpret whether the road is complex by utilizing the other variables like (Junction, Railway, Crossing) </w:t>
       </w:r>
@@ -3460,7 +3329,7 @@
       <w:pPr>
         <w:pStyle w:val="Heading2"/>
       </w:pPr>
-      <w:bookmarkStart w:id="7" w:name="_Toc196756856"/>
+      <w:bookmarkStart w:id="7" w:name="_Toc196761322"/>
       <w:r>
         <w:lastRenderedPageBreak/>
         <w:t xml:space="preserve">Data </w:t>
@@ -3482,6 +3351,9 @@
         </w:numPr>
       </w:pPr>
       <w:r>
+        <w:rPr>
+          <w:noProof/>
+        </w:rPr>
         <w:drawing>
           <wp:anchor distT="0" distB="0" distL="114300" distR="114300" simplePos="0" relativeHeight="251689984" behindDoc="0" locked="0" layoutInCell="1" allowOverlap="1" wp14:anchorId="7EB953C5" wp14:editId="6D5526B4">
             <wp:simplePos x="0" y="0"/>
@@ -3587,6 +3459,9 @@
     <w:p/>
     <w:p>
       <w:r>
+        <w:rPr>
+          <w:noProof/>
+        </w:rPr>
         <w:drawing>
           <wp:anchor distT="0" distB="0" distL="114300" distR="114300" simplePos="0" relativeHeight="251693056" behindDoc="0" locked="0" layoutInCell="1" allowOverlap="1" wp14:anchorId="1AE1D7DB" wp14:editId="2E54267C">
             <wp:simplePos x="0" y="0"/>
@@ -3648,7 +3523,7 @@
       <w:pPr>
         <w:pStyle w:val="Heading2"/>
       </w:pPr>
-      <w:bookmarkStart w:id="8" w:name="_Toc196756857"/>
+      <w:bookmarkStart w:id="8" w:name="_Toc196761323"/>
       <w:r>
         <w:lastRenderedPageBreak/>
         <w:t>Descriptive Analysis (Insights</w:t>
@@ -3902,7 +3777,7 @@
           <w:noProof/>
         </w:rPr>
         <w:drawing>
-          <wp:anchor distT="0" distB="0" distL="114300" distR="114300" simplePos="0" relativeHeight="251662336" behindDoc="0" locked="0" layoutInCell="1" allowOverlap="1" wp14:anchorId="322FC6CC" wp14:editId="604C709A">
+          <wp:anchor distT="0" distB="0" distL="114300" distR="114300" simplePos="0" relativeHeight="251662336" behindDoc="0" locked="0" layoutInCell="1" allowOverlap="1" wp14:anchorId="322FC6CC" wp14:editId="0EBF2C58">
             <wp:simplePos x="0" y="0"/>
             <wp:positionH relativeFrom="margin">
               <wp:posOffset>763270</wp:posOffset>
@@ -4710,6 +4585,9 @@
         </w:numPr>
       </w:pPr>
       <w:r>
+        <w:rPr>
+          <w:noProof/>
+        </w:rPr>
         <w:drawing>
           <wp:anchor distT="0" distB="0" distL="114300" distR="114300" simplePos="0" relativeHeight="251688960" behindDoc="0" locked="0" layoutInCell="1" allowOverlap="1" wp14:anchorId="37C31914" wp14:editId="52A5DCB8">
             <wp:simplePos x="0" y="0"/>
@@ -4826,103 +4704,31 @@
         </w:numPr>
       </w:pPr>
       <w:r>
-        <w:t>Feature Extraction: The dataset was enriched by extracting time-based features (</w:t>
-      </w:r>
-      <w:proofErr w:type="spellStart"/>
-      <w:r>
-        <w:t>hour_of_day</w:t>
-      </w:r>
-      <w:proofErr w:type="spellEnd"/>
-      <w:r>
-        <w:t xml:space="preserve">, </w:t>
-      </w:r>
-      <w:proofErr w:type="spellStart"/>
-      <w:r>
-        <w:t>day_of_week</w:t>
-      </w:r>
-      <w:proofErr w:type="spellEnd"/>
-      <w:r>
-        <w:t xml:space="preserve">, month, year) and creating categorical columns like </w:t>
-      </w:r>
-      <w:proofErr w:type="spellStart"/>
-      <w:r>
-        <w:t>weather_condition_cat</w:t>
-      </w:r>
-      <w:proofErr w:type="spellEnd"/>
-      <w:r>
-        <w:t xml:space="preserve"> (for weather conditions) and binary flags like </w:t>
-      </w:r>
-      <w:proofErr w:type="spellStart"/>
-      <w:r>
-        <w:t>is_night</w:t>
-      </w:r>
-      <w:proofErr w:type="spellEnd"/>
-      <w:r>
-        <w:t xml:space="preserve"> (indicating night accidents) and </w:t>
-      </w:r>
-      <w:proofErr w:type="spellStart"/>
-      <w:r>
-        <w:t>severe_accident</w:t>
-      </w:r>
-      <w:proofErr w:type="spellEnd"/>
-      <w:r>
-        <w:t xml:space="preserve"> (indicating high-severity accidents).</w:t>
-      </w:r>
-    </w:p>
-    <w:p>
-      <w:pPr>
-        <w:pStyle w:val="ListParagraph"/>
-        <w:numPr>
-          <w:ilvl w:val="0"/>
-          <w:numId w:val="2"/>
-        </w:numPr>
-      </w:pPr>
-      <w:r>
-        <w:t xml:space="preserve">Missing values in columns like Temperature(F), </w:t>
-      </w:r>
-      <w:proofErr w:type="spellStart"/>
-      <w:r>
-        <w:t>Wind_Speed</w:t>
-      </w:r>
-      <w:proofErr w:type="spellEnd"/>
-      <w:r>
-        <w:t xml:space="preserve">(mph), and Humidity(%) were imputed using the Imputer transformer, while rows with missing critical columns (Severity, </w:t>
-      </w:r>
-      <w:proofErr w:type="spellStart"/>
-      <w:r>
-        <w:t>Start_Lat</w:t>
-      </w:r>
-      <w:proofErr w:type="spellEnd"/>
-      <w:r>
-        <w:t xml:space="preserve">, </w:t>
-      </w:r>
-      <w:proofErr w:type="spellStart"/>
-      <w:r>
-        <w:t>Start_Lng</w:t>
-      </w:r>
-      <w:proofErr w:type="spellEnd"/>
-      <w:r>
-        <w:t>) were dropped to ensure a clean dataset for further analysis.</w:t>
-      </w:r>
-    </w:p>
-    <w:p>
-      <w:pPr>
-        <w:pStyle w:val="ListParagraph"/>
-        <w:numPr>
-          <w:ilvl w:val="0"/>
-          <w:numId w:val="2"/>
-        </w:numPr>
-      </w:pPr>
-      <w:r>
-        <w:t xml:space="preserve">The </w:t>
-      </w:r>
-      <w:proofErr w:type="spellStart"/>
-      <w:r>
-        <w:t>DataFrame</w:t>
-      </w:r>
-      <w:proofErr w:type="spellEnd"/>
-      <w:r>
-        <w:t xml:space="preserve"> was transformed into an RDD of tuples, where each tuple contains a point (latitude and longitude) and metadata (such as accident severity, weather condition, and city/state). This conversion is essential for applying the MapReduce process efficiently in the next steps.</w:t>
+        <w:t>Feature Extraction: The dataset was enriched by extracting time-based features (hour_of_day, day_of_week, month, year) and creating categorical columns like weather_condition_cat (for weather conditions) and binary flags like is_night (indicating night accidents) and severe_accident (indicating high-severity accidents).</w:t>
+      </w:r>
+    </w:p>
+    <w:p>
+      <w:pPr>
+        <w:pStyle w:val="ListParagraph"/>
+        <w:numPr>
+          <w:ilvl w:val="0"/>
+          <w:numId w:val="2"/>
+        </w:numPr>
+      </w:pPr>
+      <w:r>
+        <w:t>Missing values in columns like Temperature(F), Wind_Speed(mph), and Humidity(%) were imputed using the Imputer transformer, while rows with missing critical columns (Severity, Start_Lat, Start_Lng) were dropped to ensure a clean dataset for further analysis.</w:t>
+      </w:r>
+    </w:p>
+    <w:p>
+      <w:pPr>
+        <w:pStyle w:val="ListParagraph"/>
+        <w:numPr>
+          <w:ilvl w:val="0"/>
+          <w:numId w:val="2"/>
+        </w:numPr>
+      </w:pPr>
+      <w:r>
+        <w:t>The DataFrame was transformed into an RDD of tuples, where each tuple contains a point (latitude and longitude) and metadata (such as accident severity, weather condition, and city/state). This conversion is essential for applying the MapReduce process efficiently in the next steps.</w:t>
       </w:r>
     </w:p>
     <w:p>
@@ -4998,15 +4804,7 @@
         </w:numPr>
       </w:pPr>
       <w:r>
-        <w:t xml:space="preserve">The reduce phase (using </w:t>
-      </w:r>
-      <w:proofErr w:type="spellStart"/>
-      <w:r>
-        <w:t>reduceByKey</w:t>
-      </w:r>
-      <w:proofErr w:type="spellEnd"/>
-      <w:r>
-        <w:t xml:space="preserve">) recalculates the new centroids based on the new assignments </w:t>
+        <w:t xml:space="preserve">The reduce phase (using reduceByKey) recalculates the new centroids based on the new assignments </w:t>
       </w:r>
     </w:p>
     <w:p/>
@@ -5114,7 +4912,7 @@
       <w:pPr>
         <w:pStyle w:val="Heading2"/>
       </w:pPr>
-      <w:bookmarkStart w:id="9" w:name="_Toc196756858"/>
+      <w:bookmarkStart w:id="9" w:name="_Toc196761324"/>
       <w:r>
         <w:lastRenderedPageBreak/>
         <w:t>Predictive Analysis (Insights):</w:t>
@@ -5148,23 +4946,7 @@
         </w:numPr>
       </w:pPr>
       <w:r>
-        <w:t xml:space="preserve">Feature engineering was applied: extracting hour of day, day of week, month, and creating new features like </w:t>
-      </w:r>
-      <w:proofErr w:type="spellStart"/>
-      <w:r>
-        <w:t>is_night</w:t>
-      </w:r>
-      <w:proofErr w:type="spellEnd"/>
-      <w:r>
-        <w:t xml:space="preserve"> and </w:t>
-      </w:r>
-      <w:proofErr w:type="spellStart"/>
-      <w:r>
-        <w:t>weather_condition_cat</w:t>
-      </w:r>
-      <w:proofErr w:type="spellEnd"/>
-      <w:r>
-        <w:t>.</w:t>
+        <w:t>Feature engineering was applied: extracting hour of day, day of week, month, and creating new features like is_night and weather_condition_cat.</w:t>
       </w:r>
     </w:p>
     <w:p>
@@ -5203,35 +4985,19 @@
         <w:t>label encoding</w:t>
       </w:r>
       <w:r>
-        <w:t xml:space="preserve"> (</w:t>
-      </w:r>
-      <w:proofErr w:type="spellStart"/>
-      <w:r>
-        <w:t>weather_condition_cat</w:t>
-      </w:r>
-      <w:proofErr w:type="spellEnd"/>
-      <w:r>
-        <w:t>) to numerically represent different weather scenarios.</w:t>
-      </w:r>
-    </w:p>
-    <w:p>
-      <w:pPr>
-        <w:pStyle w:val="ListParagraph"/>
-        <w:numPr>
-          <w:ilvl w:val="0"/>
-          <w:numId w:val="2"/>
-        </w:numPr>
-      </w:pPr>
-      <w:r>
-        <w:t xml:space="preserve">Features were assembled into a single vector for modeling using </w:t>
-      </w:r>
-      <w:proofErr w:type="spellStart"/>
-      <w:r>
-        <w:t>VectorAssembler</w:t>
-      </w:r>
-      <w:proofErr w:type="spellEnd"/>
-      <w:r>
-        <w:t>.</w:t>
+        <w:t xml:space="preserve"> (weather_condition_cat) to numerically represent different weather scenarios.</w:t>
+      </w:r>
+    </w:p>
+    <w:p>
+      <w:pPr>
+        <w:pStyle w:val="ListParagraph"/>
+        <w:numPr>
+          <w:ilvl w:val="0"/>
+          <w:numId w:val="2"/>
+        </w:numPr>
+      </w:pPr>
+      <w:r>
+        <w:t>Features were assembled into a single vector for modeling using VectorAssembler.</w:t>
       </w:r>
     </w:p>
     <w:p>
@@ -5284,6 +5050,9 @@
     </w:p>
     <w:p>
       <w:r>
+        <w:rPr>
+          <w:noProof/>
+        </w:rPr>
         <w:drawing>
           <wp:inline distT="0" distB="0" distL="0" distR="0" wp14:anchorId="79EC2A12" wp14:editId="7ACE825B">
             <wp:extent cx="6781800" cy="3888105"/>
@@ -5365,15 +5134,7 @@
         <w:t>Accuracy</w:t>
       </w:r>
       <w:r>
-        <w:t xml:space="preserve">: The accuracy decreased from 0.7967 to 0.6822 after </w:t>
-      </w:r>
-      <w:proofErr w:type="spellStart"/>
-      <w:r>
-        <w:t>undersampling</w:t>
-      </w:r>
-      <w:proofErr w:type="spellEnd"/>
-      <w:r>
-        <w:t>, indicating that the model's overall correctness reduced.</w:t>
+        <w:t>: The accuracy decreased from 0.7967 to 0.6822 after undersampling, indicating that the model's overall correctness reduced.</w:t>
       </w:r>
     </w:p>
     <w:p>
@@ -5454,13 +5215,8 @@
           <w:numId w:val="2"/>
         </w:numPr>
       </w:pPr>
-      <w:proofErr w:type="spellStart"/>
-      <w:r>
-        <w:t>Is_Severe</w:t>
-      </w:r>
-      <w:proofErr w:type="spellEnd"/>
-      <w:r>
-        <w:t xml:space="preserve"> has been identified true if it’s 3 or 4 and 1 or 2 as false </w:t>
+      <w:r>
+        <w:t xml:space="preserve">Is_Severe has been identified true if it’s 3 or 4 and 1 or 2 as false </w:t>
       </w:r>
     </w:p>
     <w:p>
@@ -5942,6 +5698,9 @@
     </w:p>
     <w:p>
       <w:r>
+        <w:rPr>
+          <w:noProof/>
+        </w:rPr>
         <w:drawing>
           <wp:anchor distT="0" distB="0" distL="114300" distR="114300" simplePos="0" relativeHeight="251672576" behindDoc="0" locked="0" layoutInCell="1" allowOverlap="1" wp14:anchorId="42508EBE" wp14:editId="17DF058B">
             <wp:simplePos x="0" y="0"/>
@@ -6061,44 +5820,34 @@
           <w:numId w:val="2"/>
         </w:numPr>
       </w:pPr>
-      <w:proofErr w:type="spellStart"/>
-      <w:r>
-        <w:t>Undersampling</w:t>
-      </w:r>
-      <w:proofErr w:type="spellEnd"/>
-      <w:r>
-        <w:t xml:space="preserve"> reduced the accuracy into 55% </w:t>
-      </w:r>
-    </w:p>
-    <w:p>
-      <w:pPr>
-        <w:pStyle w:val="ListParagraph"/>
-        <w:numPr>
-          <w:ilvl w:val="0"/>
-          <w:numId w:val="2"/>
-        </w:numPr>
-      </w:pPr>
-      <w:r>
-        <w:t>The feature importance analysis of the Logistic Regression model shows that weather conditions (</w:t>
-      </w:r>
-      <w:proofErr w:type="spellStart"/>
-      <w:r>
-        <w:t>weather_condition_cat</w:t>
-      </w:r>
-      <w:proofErr w:type="spellEnd"/>
-      <w:r>
-        <w:t>) have the greatest impact, with a negative coefficient of -0.29, suggesting that adverse weather conditions reduce the likelihood of a severe accident.</w:t>
-      </w:r>
-    </w:p>
-    <w:p>
-      <w:pPr>
-        <w:pStyle w:val="ListParagraph"/>
-        <w:numPr>
-          <w:ilvl w:val="0"/>
-          <w:numId w:val="2"/>
-        </w:numPr>
-      </w:pPr>
-      <w:r>
+      <w:r>
+        <w:t xml:space="preserve">Undersampling reduced the accuracy into 55% </w:t>
+      </w:r>
+    </w:p>
+    <w:p>
+      <w:pPr>
+        <w:pStyle w:val="ListParagraph"/>
+        <w:numPr>
+          <w:ilvl w:val="0"/>
+          <w:numId w:val="2"/>
+        </w:numPr>
+      </w:pPr>
+      <w:r>
+        <w:t>The feature importance analysis of the Logistic Regression model shows that weather conditions (weather_condition_cat) have the greatest impact, with a negative coefficient of -0.29, suggesting that adverse weather conditions reduce the likelihood of a severe accident.</w:t>
+      </w:r>
+    </w:p>
+    <w:p>
+      <w:pPr>
+        <w:pStyle w:val="ListParagraph"/>
+        <w:numPr>
+          <w:ilvl w:val="0"/>
+          <w:numId w:val="2"/>
+        </w:numPr>
+      </w:pPr>
+      <w:r>
+        <w:rPr>
+          <w:noProof/>
+        </w:rPr>
         <w:drawing>
           <wp:anchor distT="0" distB="0" distL="114300" distR="114300" simplePos="0" relativeHeight="251673600" behindDoc="0" locked="0" layoutInCell="1" allowOverlap="1" wp14:anchorId="313DC7CA" wp14:editId="778702FF">
             <wp:simplePos x="0" y="0"/>
@@ -6150,23 +5899,7 @@
         </w:drawing>
       </w:r>
       <w:r>
-        <w:t>Wind speed (</w:t>
-      </w:r>
-      <w:proofErr w:type="spellStart"/>
-      <w:r>
-        <w:t>Wind_Speed_imputed</w:t>
-      </w:r>
-      <w:proofErr w:type="spellEnd"/>
-      <w:r>
-        <w:t>) and nighttime conditions (</w:t>
-      </w:r>
-      <w:proofErr w:type="spellStart"/>
-      <w:r>
-        <w:t>is_night</w:t>
-      </w:r>
-      <w:proofErr w:type="spellEnd"/>
-      <w:r>
-        <w:t>) are also significant factors, with positive coefficients indicating that both higher wind speeds and nighttime conditions increase the likelihood of severe accidents.</w:t>
+        <w:t>Wind speed (Wind_Speed_imputed) and nighttime conditions (is_night) are also significant factors, with positive coefficients indicating that both higher wind speeds and nighttime conditions increase the likelihood of severe accidents.</w:t>
       </w:r>
     </w:p>
     <w:p/>
@@ -6190,6 +5923,9 @@
     </w:p>
     <w:p>
       <w:r>
+        <w:rPr>
+          <w:noProof/>
+        </w:rPr>
         <w:drawing>
           <wp:anchor distT="0" distB="0" distL="114300" distR="114300" simplePos="0" relativeHeight="251696128" behindDoc="0" locked="0" layoutInCell="1" allowOverlap="1" wp14:anchorId="0E2569A6" wp14:editId="3CD9EB99">
             <wp:simplePos x="0" y="0"/>
@@ -6337,7 +6073,6 @@
       <w:r>
         <w:t xml:space="preserve"> </w:t>
       </w:r>
-      <w:proofErr w:type="spellStart"/>
       <w:r>
         <w:rPr>
           <w:b/>
@@ -6345,17 +6080,8 @@
         </w:rPr>
         <w:t>Avg_Precipitation</w:t>
       </w:r>
-      <w:proofErr w:type="spellEnd"/>
-      <w:r>
-        <w:t xml:space="preserve"> is the dominant factor influencing predictions (importance score: 0.9957), while other features like </w:t>
-      </w:r>
-      <w:proofErr w:type="spellStart"/>
-      <w:r>
-        <w:t>Avg_Visibility</w:t>
-      </w:r>
-      <w:proofErr w:type="spellEnd"/>
-      <w:r>
-        <w:t xml:space="preserve"> (0.0034) and Avg_Temperature (0.0007) have minimal impact. This insight can guide strategic decisions on data collection and feature engineering.</w:t>
+      <w:r>
+        <w:t xml:space="preserve"> is the dominant factor influencing predictions (importance score: 0.9957), while other features like Avg_Visibility (0.0034) and Avg_Temperature (0.0007) have minimal impact. This insight can guide strategic decisions on data collection and feature engineering.</w:t>
       </w:r>
     </w:p>
     <w:p/>
@@ -6477,13 +6203,8 @@
           <w:numId w:val="2"/>
         </w:numPr>
       </w:pPr>
-      <w:proofErr w:type="spellStart"/>
-      <w:r>
-        <w:t>Avg_Precipitation</w:t>
-      </w:r>
-      <w:proofErr w:type="spellEnd"/>
-      <w:r>
-        <w:t>: -505.8624 (most influential, higher precipitation increases risk)</w:t>
+      <w:r>
+        <w:t>Avg_Precipitation: -505.8624 (most influential, higher precipitation increases risk)</w:t>
       </w:r>
     </w:p>
     <w:p>
@@ -6494,13 +6215,8 @@
           <w:numId w:val="2"/>
         </w:numPr>
       </w:pPr>
-      <w:proofErr w:type="spellStart"/>
-      <w:r>
-        <w:t>Avg_Accident_Distance</w:t>
-      </w:r>
-      <w:proofErr w:type="spellEnd"/>
-      <w:r>
-        <w:t>: -1.0414 (longer distances slightly increase risk)</w:t>
+      <w:r>
+        <w:t>Avg_Accident_Distance: -1.0414 (longer distances slightly increase risk)</w:t>
       </w:r>
     </w:p>
     <w:p>
@@ -6511,13 +6227,8 @@
           <w:numId w:val="2"/>
         </w:numPr>
       </w:pPr>
-      <w:proofErr w:type="spellStart"/>
-      <w:r>
-        <w:t>Avg_Visibility</w:t>
-      </w:r>
-      <w:proofErr w:type="spellEnd"/>
-      <w:r>
-        <w:t>: -0.7750 (lower visibility increases risk)</w:t>
+      <w:r>
+        <w:t>Avg_Visibility: -0.7750 (lower visibility increases risk)</w:t>
       </w:r>
     </w:p>
     <w:p>
@@ -6540,13 +6251,8 @@
           <w:numId w:val="2"/>
         </w:numPr>
       </w:pPr>
-      <w:proofErr w:type="spellStart"/>
-      <w:r>
-        <w:t>Num_Unique_Cities</w:t>
-      </w:r>
-      <w:proofErr w:type="spellEnd"/>
-      <w:r>
-        <w:t>: 0.0154 (minimal impact)</w:t>
+      <w:r>
+        <w:t>Num_Unique_Cities: 0.0154 (minimal impact)</w:t>
       </w:r>
     </w:p>
     <w:p/>
@@ -6558,7 +6264,7 @@
       <w:pPr>
         <w:pStyle w:val="Heading2"/>
       </w:pPr>
-      <w:bookmarkStart w:id="10" w:name="_Toc196756859"/>
+      <w:bookmarkStart w:id="10" w:name="_Toc196761325"/>
       <w:r>
         <w:lastRenderedPageBreak/>
         <w:t>Cloud Computing Used:</w:t>
@@ -6578,7 +6284,7 @@
           <w:noProof/>
         </w:rPr>
         <w:drawing>
-          <wp:anchor distT="0" distB="0" distL="114300" distR="114300" simplePos="0" relativeHeight="251678720" behindDoc="0" locked="0" layoutInCell="1" allowOverlap="1" wp14:anchorId="50664000" wp14:editId="7CFBBB46">
+          <wp:anchor distT="0" distB="0" distL="114300" distR="114300" simplePos="0" relativeHeight="251678720" behindDoc="0" locked="0" layoutInCell="1" allowOverlap="1" wp14:anchorId="50664000" wp14:editId="55E008D1">
             <wp:simplePos x="0" y="0"/>
             <wp:positionH relativeFrom="margin">
               <wp:align>right</wp:align>
@@ -6645,61 +6351,69 @@
       </w:r>
     </w:p>
     <w:p>
-      <w:r>
+      <w:pPr>
         <w:rPr>
           <w:noProof/>
         </w:rPr>
-        <w:drawing>
-          <wp:anchor distT="0" distB="0" distL="114300" distR="114300" simplePos="0" relativeHeight="251681792" behindDoc="0" locked="0" layoutInCell="1" allowOverlap="1" wp14:anchorId="7531960B" wp14:editId="160841C8">
-            <wp:simplePos x="0" y="0"/>
-            <wp:positionH relativeFrom="column">
-              <wp:posOffset>-59055</wp:posOffset>
-            </wp:positionH>
-            <wp:positionV relativeFrom="paragraph">
-              <wp:posOffset>224155</wp:posOffset>
-            </wp:positionV>
-            <wp:extent cx="6858000" cy="3045460"/>
-            <wp:effectExtent l="0" t="0" r="0" b="2540"/>
-            <wp:wrapSquare wrapText="bothSides"/>
-            <wp:docPr id="1676909105" name="Picture 1" descr="A screenshot of a computer&#10;&#10;AI-generated content may be incorrect."/>
-            <wp:cNvGraphicFramePr>
-              <a:graphicFrameLocks xmlns:a="http://schemas.openxmlformats.org/drawingml/2006/main" noChangeAspect="1"/>
-            </wp:cNvGraphicFramePr>
-            <a:graphic xmlns:a="http://schemas.openxmlformats.org/drawingml/2006/main">
-              <a:graphicData uri="http://schemas.openxmlformats.org/drawingml/2006/picture">
-                <pic:pic xmlns:pic="http://schemas.openxmlformats.org/drawingml/2006/picture">
-                  <pic:nvPicPr>
-                    <pic:cNvPr id="1676909105" name="Picture 1" descr="A screenshot of a computer&#10;&#10;AI-generated content may be incorrect."/>
-                    <pic:cNvPicPr/>
-                  </pic:nvPicPr>
-                  <pic:blipFill>
-                    <a:blip r:embed="rId30">
-                      <a:extLst>
-                        <a:ext uri="{28A0092B-C50C-407E-A947-70E740481C1C}">
-                          <a14:useLocalDpi xmlns:a14="http://schemas.microsoft.com/office/drawing/2010/main" val="0"/>
-                        </a:ext>
-                      </a:extLst>
-                    </a:blip>
-                    <a:stretch>
-                      <a:fillRect/>
-                    </a:stretch>
-                  </pic:blipFill>
-                  <pic:spPr>
-                    <a:xfrm>
-                      <a:off x="0" y="0"/>
-                      <a:ext cx="6858000" cy="3045460"/>
-                    </a:xfrm>
-                    <a:prstGeom prst="rect">
-                      <a:avLst/>
-                    </a:prstGeom>
-                  </pic:spPr>
-                </pic:pic>
-              </a:graphicData>
-            </a:graphic>
-          </wp:anchor>
-        </w:drawing>
-      </w:r>
-    </w:p>
+      </w:pPr>
+    </w:p>
+    <w:p>
+      <w:pPr>
+        <w:rPr>
+          <w:noProof/>
+        </w:rPr>
+      </w:pPr>
+    </w:p>
+    <w:p>
+      <w:pPr>
+        <w:rPr>
+          <w:noProof/>
+        </w:rPr>
+      </w:pPr>
+    </w:p>
+    <w:p>
+      <w:pPr>
+        <w:rPr>
+          <w:noProof/>
+        </w:rPr>
+      </w:pPr>
+    </w:p>
+    <w:p>
+      <w:pPr>
+        <w:rPr>
+          <w:noProof/>
+        </w:rPr>
+      </w:pPr>
+    </w:p>
+    <w:p>
+      <w:pPr>
+        <w:rPr>
+          <w:noProof/>
+        </w:rPr>
+      </w:pPr>
+    </w:p>
+    <w:p>
+      <w:pPr>
+        <w:rPr>
+          <w:noProof/>
+        </w:rPr>
+      </w:pPr>
+    </w:p>
+    <w:p>
+      <w:pPr>
+        <w:rPr>
+          <w:noProof/>
+        </w:rPr>
+      </w:pPr>
+    </w:p>
+    <w:p>
+      <w:pPr>
+        <w:rPr>
+          <w:noProof/>
+        </w:rPr>
+      </w:pPr>
+    </w:p>
+    <w:p/>
     <w:p>
       <w:r>
         <w:br/>
@@ -6746,15 +6460,7 @@
         <w:t>0,</w:t>
       </w:r>
       <w:r>
-        <w:t xml:space="preserve"> ensuring compatibility with our </w:t>
-      </w:r>
-      <w:proofErr w:type="spellStart"/>
-      <w:r>
-        <w:t>PySpark</w:t>
-      </w:r>
-      <w:proofErr w:type="spellEnd"/>
-      <w:r>
-        <w:t xml:space="preserve"> codebase.</w:t>
+        <w:t xml:space="preserve"> ensuring compatibility with our PySpark codebase.</w:t>
       </w:r>
     </w:p>
     <w:p>
@@ -6782,7 +6488,7 @@
           <w:noProof/>
         </w:rPr>
         <w:drawing>
-          <wp:anchor distT="0" distB="0" distL="114300" distR="114300" simplePos="0" relativeHeight="251682816" behindDoc="0" locked="0" layoutInCell="1" allowOverlap="1" wp14:anchorId="32C57CC3" wp14:editId="2635E76B">
+          <wp:anchor distT="0" distB="0" distL="114300" distR="114300" simplePos="0" relativeHeight="251682816" behindDoc="0" locked="0" layoutInCell="1" allowOverlap="1" wp14:anchorId="32C57CC3" wp14:editId="79FC0F33">
             <wp:simplePos x="0" y="0"/>
             <wp:positionH relativeFrom="margin">
               <wp:align>right</wp:align>
@@ -6805,7 +6511,7 @@
                     <pic:cNvPicPr/>
                   </pic:nvPicPr>
                   <pic:blipFill>
-                    <a:blip r:embed="rId31" cstate="print">
+                    <a:blip r:embed="rId30" cstate="print">
                       <a:extLst>
                         <a:ext uri="{28A0092B-C50C-407E-A947-70E740481C1C}">
                           <a14:useLocalDpi xmlns:a14="http://schemas.microsoft.com/office/drawing/2010/main" val="0"/>
@@ -6867,7 +6573,7 @@
                     <pic:cNvPicPr/>
                   </pic:nvPicPr>
                   <pic:blipFill>
-                    <a:blip r:embed="rId32">
+                    <a:blip r:embed="rId31">
                       <a:extLst>
                         <a:ext uri="{28A0092B-C50C-407E-A947-70E740481C1C}">
                           <a14:useLocalDpi xmlns:a14="http://schemas.microsoft.com/office/drawing/2010/main" val="0"/>
@@ -6931,7 +6637,7 @@
                     <pic:cNvPicPr/>
                   </pic:nvPicPr>
                   <pic:blipFill>
-                    <a:blip r:embed="rId33">
+                    <a:blip r:embed="rId32">
                       <a:extLst>
                         <a:ext uri="{28A0092B-C50C-407E-A947-70E740481C1C}">
                           <a14:useLocalDpi xmlns:a14="http://schemas.microsoft.com/office/drawing/2010/main" val="0"/>
@@ -6985,7 +6691,7 @@
                     <pic:cNvPicPr/>
                   </pic:nvPicPr>
                   <pic:blipFill>
-                    <a:blip r:embed="rId34">
+                    <a:blip r:embed="rId33">
                       <a:extLst>
                         <a:ext uri="{28A0092B-C50C-407E-A947-70E740481C1C}">
                           <a14:useLocalDpi xmlns:a14="http://schemas.microsoft.com/office/drawing/2010/main" val="0"/>
@@ -7039,7 +6745,7 @@
                     <pic:cNvPicPr/>
                   </pic:nvPicPr>
                   <pic:blipFill>
-                    <a:blip r:embed="rId35">
+                    <a:blip r:embed="rId34">
                       <a:extLst>
                         <a:ext uri="{28A0092B-C50C-407E-A947-70E740481C1C}">
                           <a14:useLocalDpi xmlns:a14="http://schemas.microsoft.com/office/drawing/2010/main" val="0"/>
@@ -7089,6 +6795,9 @@
         </w:numPr>
       </w:pPr>
       <w:r>
+        <w:rPr>
+          <w:noProof/>
+        </w:rPr>
         <w:lastRenderedPageBreak/>
         <w:drawing>
           <wp:anchor distT="0" distB="0" distL="114300" distR="114300" simplePos="0" relativeHeight="251685888" behindDoc="0" locked="0" layoutInCell="1" allowOverlap="1" wp14:anchorId="27EA643C" wp14:editId="7C3AD794">
@@ -7114,7 +6823,7 @@
                     <pic:cNvPicPr/>
                   </pic:nvPicPr>
                   <pic:blipFill>
-                    <a:blip r:embed="rId36">
+                    <a:blip r:embed="rId35">
                       <a:extLst>
                         <a:ext uri="{28A0092B-C50C-407E-A947-70E740481C1C}">
                           <a14:useLocalDpi xmlns:a14="http://schemas.microsoft.com/office/drawing/2010/main" val="0"/>
@@ -7161,6 +6870,9 @@
     <w:p/>
     <w:p>
       <w:r>
+        <w:rPr>
+          <w:noProof/>
+        </w:rPr>
         <w:drawing>
           <wp:anchor distT="0" distB="0" distL="114300" distR="114300" simplePos="0" relativeHeight="251695104" behindDoc="0" locked="0" layoutInCell="1" allowOverlap="1" wp14:anchorId="408513C8" wp14:editId="77366FFC">
             <wp:simplePos x="0" y="0"/>
@@ -7185,7 +6897,7 @@
                     <pic:cNvPicPr/>
                   </pic:nvPicPr>
                   <pic:blipFill>
-                    <a:blip r:embed="rId37">
+                    <a:blip r:embed="rId36">
                       <a:extLst>
                         <a:ext uri="{28A0092B-C50C-407E-A947-70E740481C1C}">
                           <a14:useLocalDpi xmlns:a14="http://schemas.microsoft.com/office/drawing/2010/main" val="0"/>
@@ -7216,7 +6928,7 @@
       <w:pPr>
         <w:pStyle w:val="Heading2"/>
       </w:pPr>
-      <w:bookmarkStart w:id="11" w:name="_Toc196756860"/>
+      <w:bookmarkStart w:id="11" w:name="_Toc196761326"/>
       <w:r>
         <w:lastRenderedPageBreak/>
         <w:t>Fully Clustered Mode</w:t>
@@ -7235,8 +6947,11 @@
         </w:numPr>
       </w:pPr>
       <w:r>
+        <w:rPr>
+          <w:noProof/>
+        </w:rPr>
         <w:drawing>
-          <wp:anchor distT="0" distB="0" distL="114300" distR="114300" simplePos="0" relativeHeight="251692032" behindDoc="0" locked="0" layoutInCell="1" allowOverlap="1" wp14:anchorId="13E5637C" wp14:editId="1A11DC11">
+          <wp:anchor distT="0" distB="0" distL="114300" distR="114300" simplePos="0" relativeHeight="251692032" behindDoc="0" locked="0" layoutInCell="1" allowOverlap="1" wp14:anchorId="13E5637C" wp14:editId="7B7AB04B">
             <wp:simplePos x="0" y="0"/>
             <wp:positionH relativeFrom="column">
               <wp:posOffset>1334770</wp:posOffset>
@@ -7259,7 +6974,7 @@
                     <pic:cNvPicPr/>
                   </pic:nvPicPr>
                   <pic:blipFill>
-                    <a:blip r:embed="rId38">
+                    <a:blip r:embed="rId37">
                       <a:extLst>
                         <a:ext uri="{28A0092B-C50C-407E-A947-70E740481C1C}">
                           <a14:useLocalDpi xmlns:a14="http://schemas.microsoft.com/office/drawing/2010/main" val="0"/>
@@ -7292,16 +7007,26 @@
         <w:t xml:space="preserve">ing 2 worker nodes on Azure Databricks, Fully Distributed mode was implemented dividing jobs among the workers. </w:t>
       </w:r>
     </w:p>
-    <w:p>
-      <w:r>
+    <w:p/>
+    <w:p/>
+    <w:p/>
+    <w:p/>
+    <w:p/>
+    <w:p/>
+    <w:p/>
+    <w:p>
+      <w:r>
+        <w:rPr>
+          <w:noProof/>
+        </w:rPr>
         <w:drawing>
-          <wp:anchor distT="0" distB="0" distL="114300" distR="114300" simplePos="0" relativeHeight="251691008" behindDoc="0" locked="0" layoutInCell="1" allowOverlap="1" wp14:anchorId="388B4846" wp14:editId="6B6C3E6B">
+          <wp:anchor distT="0" distB="0" distL="114300" distR="114300" simplePos="0" relativeHeight="251691008" behindDoc="0" locked="0" layoutInCell="1" allowOverlap="1" wp14:anchorId="388B4846" wp14:editId="78FE8F78">
             <wp:simplePos x="0" y="0"/>
             <wp:positionH relativeFrom="margin">
-              <wp:posOffset>872380</wp:posOffset>
+              <wp:posOffset>1015101</wp:posOffset>
             </wp:positionH>
             <wp:positionV relativeFrom="paragraph">
-              <wp:posOffset>2488390</wp:posOffset>
+              <wp:posOffset>10211</wp:posOffset>
             </wp:positionV>
             <wp:extent cx="4881245" cy="5243830"/>
             <wp:effectExtent l="0" t="0" r="0" b="0"/>
@@ -7318,7 +7043,7 @@
                     <pic:cNvPicPr/>
                   </pic:nvPicPr>
                   <pic:blipFill>
-                    <a:blip r:embed="rId39">
+                    <a:blip r:embed="rId38">
                       <a:extLst>
                         <a:ext uri="{28A0092B-C50C-407E-A947-70E740481C1C}">
                           <a14:useLocalDpi xmlns:a14="http://schemas.microsoft.com/office/drawing/2010/main" val="0"/>
@@ -7351,8 +7076,172 @@
         </w:drawing>
       </w:r>
     </w:p>
+    <w:p/>
+    <w:p/>
+    <w:p/>
+    <w:p/>
+    <w:p/>
+    <w:p/>
+    <w:p/>
+    <w:p/>
+    <w:p/>
+    <w:p/>
+    <w:p/>
+    <w:p/>
+    <w:p/>
+    <w:p>
+      <w:pPr>
+        <w:pStyle w:val="Heading2"/>
+      </w:pPr>
+      <w:bookmarkStart w:id="12" w:name="_Toc196761327"/>
+      <w:r>
+        <w:lastRenderedPageBreak/>
+        <w:t>Unsuccessful Trials</w:t>
+      </w:r>
+      <w:bookmarkEnd w:id="12"/>
+    </w:p>
+    <w:p>
+      <w:pPr>
+        <w:pStyle w:val="ListParagraph"/>
+        <w:numPr>
+          <w:ilvl w:val="0"/>
+          <w:numId w:val="2"/>
+        </w:numPr>
+      </w:pPr>
+      <w:r>
+        <w:rPr>
+          <w:b/>
+          <w:bCs/>
+        </w:rPr>
+        <w:t xml:space="preserve">Apriori: </w:t>
+      </w:r>
+      <w:r>
+        <w:t>Apriori was used to generate association rules to predict common patterns among the accidents. However, the rules generated didn’t have much business value.</w:t>
+      </w:r>
+    </w:p>
+    <w:p>
+      <w:pPr>
+        <w:pStyle w:val="ListParagraph"/>
+        <w:numPr>
+          <w:ilvl w:val="0"/>
+          <w:numId w:val="2"/>
+        </w:numPr>
+      </w:pPr>
+      <w:r>
+        <w:rPr>
+          <w:b/>
+          <w:bCs/>
+        </w:rPr>
+        <w:t>Principal Component Analysis (PCA):</w:t>
+      </w:r>
+      <w:r>
+        <w:t xml:space="preserve"> Applied PCA to reduce dimensionality and identify key features. The reduced features did not significantly improve model performance or provide clearer insights.</w:t>
+      </w:r>
+    </w:p>
+    <w:p>
+      <w:pPr>
+        <w:pStyle w:val="ListParagraph"/>
+        <w:numPr>
+          <w:ilvl w:val="0"/>
+          <w:numId w:val="2"/>
+        </w:numPr>
+        <w:rPr>
+          <w:b/>
+          <w:bCs/>
+        </w:rPr>
+      </w:pPr>
+      <w:r>
+        <w:rPr>
+          <w:b/>
+          <w:bCs/>
+        </w:rPr>
+        <w:t>Support Vector Machines (SVM):</w:t>
+      </w:r>
+      <w:r>
+        <w:t xml:space="preserve"> Tried SVM for classification tasks. The model struggled with the high dimensionality of the data and did not achieve satisfactory accuracy.</w:t>
+      </w:r>
+    </w:p>
+    <w:p>
+      <w:pPr>
+        <w:pStyle w:val="ListParagraph"/>
+        <w:numPr>
+          <w:ilvl w:val="0"/>
+          <w:numId w:val="2"/>
+        </w:numPr>
+        <w:rPr>
+          <w:b/>
+          <w:bCs/>
+        </w:rPr>
+      </w:pPr>
+      <w:r>
+        <w:rPr>
+          <w:b/>
+          <w:bCs/>
+        </w:rPr>
+        <w:t xml:space="preserve">Train/Test Splitting: </w:t>
+      </w:r>
+      <w:r>
+        <w:t xml:space="preserve">Several </w:t>
+      </w:r>
+      <w:r>
+        <w:t>splits on the data were tried but did not achieve better results</w:t>
+      </w:r>
+    </w:p>
+    <w:p/>
+    <w:p>
+      <w:pPr>
+        <w:pStyle w:val="Heading2"/>
+      </w:pPr>
+      <w:bookmarkStart w:id="13" w:name="_Toc196761328"/>
+      <w:r>
+        <w:t>Future Work &amp; Recommendations</w:t>
+      </w:r>
+      <w:bookmarkEnd w:id="13"/>
+      <w:r>
+        <w:t xml:space="preserve"> </w:t>
+      </w:r>
+    </w:p>
+    <w:p>
+      <w:pPr>
+        <w:pStyle w:val="ListParagraph"/>
+        <w:numPr>
+          <w:ilvl w:val="0"/>
+          <w:numId w:val="2"/>
+        </w:numPr>
+      </w:pPr>
+      <w:r>
+        <w:t xml:space="preserve">Include other metrics for each state from other data sources like Population of the state and their characteristics and integrate to have more meaningful insights </w:t>
+      </w:r>
+    </w:p>
+    <w:p>
+      <w:pPr>
+        <w:pStyle w:val="ListParagraph"/>
+        <w:numPr>
+          <w:ilvl w:val="0"/>
+          <w:numId w:val="2"/>
+        </w:numPr>
+      </w:pPr>
+      <w:r>
+        <w:t>Explore advanced machine learning and deep learning techniques to improve predictive accuracy and uncover complex relationships between features. Techniques like ensemble methods, neural networks, and time-series analysis can be particularly useful.</w:t>
+      </w:r>
+    </w:p>
+    <w:p>
+      <w:pPr>
+        <w:pStyle w:val="ListParagraph"/>
+        <w:numPr>
+          <w:ilvl w:val="0"/>
+          <w:numId w:val="2"/>
+        </w:numPr>
+      </w:pPr>
+      <w:r>
+        <w:t>Integrate data on driver behavior, such as speeding, distracted driving, and compliance with traffic signals, to understand their influence on accident risk. This can inform educational campaigns and policy changes.</w:t>
+      </w:r>
+    </w:p>
+    <w:p/>
+    <w:p/>
+    <w:p/>
     <w:sectPr>
-      <w:footerReference w:type="default" r:id="rId40"/>
+      <w:footerReference w:type="default" r:id="rId39"/>
       <w:pgSz w:w="12240" w:h="15840"/>
       <w:pgMar w:top="720" w:right="720" w:bottom="720" w:left="720" w:header="720" w:footer="720" w:gutter="0"/>
       <w:cols w:space="720"/>
@@ -8795,6 +8684,7 @@
   <w:style w:type="character" w:default="1" w:styleId="DefaultParagraphFont">
     <w:name w:val="Default Paragraph Font"/>
     <w:uiPriority w:val="1"/>
+    <w:semiHidden/>
     <w:unhideWhenUsed/>
   </w:style>
   <w:style w:type="table" w:default="1" w:styleId="TableNormal">

</xml_diff>